<commit_message>
Nov 15 13:32 wifi background
</commit_message>
<xml_diff>
--- a/thesis.docx
+++ b/thesis.docx
@@ -938,7 +938,30 @@
           <w:sz w:val="24"/>
           <w:szCs w:val="24"/>
         </w:rPr>
-        <w:t xml:space="preserve"> And finally, the user side in the civilian case, receives the signals from at least four satellites at time and based on the signals received calculates the current position of the receiver.</w:t>
+        <w:t xml:space="preserve"> And finally, the user side in the civilian case, receives the signals from at least four satellites at time and based on the signals received calculates the current position of the receiver</w:t>
+      </w:r>
+      <w:proofErr w:type="gramStart"/>
+      <w:r>
+        <w:rPr>
+          <w:sz w:val="24"/>
+          <w:szCs w:val="24"/>
+        </w:rPr>
+        <w:t>.</w:t>
+      </w:r>
+      <w:r>
+        <w:rPr>
+          <w:sz w:val="24"/>
+          <w:szCs w:val="24"/>
+        </w:rPr>
+        <w:t>(</w:t>
+      </w:r>
+      <w:proofErr w:type="gramEnd"/>
+      <w:r>
+        <w:rPr>
+          <w:sz w:val="24"/>
+          <w:szCs w:val="24"/>
+        </w:rPr>
+        <w:t>5)</w:t>
       </w:r>
     </w:p>
     <w:p>
@@ -1015,6 +1038,61 @@
         </w:rPr>
         <w:t>receivers suffer greatly in the accuracy when used indoors.</w:t>
       </w:r>
+      <w:r>
+        <w:rPr>
+          <w:sz w:val="24"/>
+          <w:szCs w:val="24"/>
+        </w:rPr>
+        <w:t xml:space="preserve"> The signal power from GPS </w:t>
+      </w:r>
+      <w:proofErr w:type="spellStart"/>
+      <w:r>
+        <w:rPr>
+          <w:sz w:val="24"/>
+          <w:szCs w:val="24"/>
+        </w:rPr>
+        <w:t>statellites</w:t>
+      </w:r>
+      <w:proofErr w:type="spellEnd"/>
+      <w:r>
+        <w:rPr>
+          <w:sz w:val="24"/>
+          <w:szCs w:val="24"/>
+        </w:rPr>
+        <w:t xml:space="preserve"> can drop up to 100,000 times when used indoors, and with it the </w:t>
+      </w:r>
+      <w:r>
+        <w:rPr>
+          <w:sz w:val="24"/>
+          <w:szCs w:val="24"/>
+        </w:rPr>
+        <w:t>horizontal accuracy drops to hundreds of meters.</w:t>
+      </w:r>
+    </w:p>
+    <w:p>
+      <w:pPr>
+        <w:spacing w:line="480" w:lineRule="auto"/>
+        <w:rPr>
+          <w:sz w:val="24"/>
+          <w:szCs w:val="24"/>
+        </w:rPr>
+      </w:pPr>
+    </w:p>
+    <w:p>
+      <w:pPr>
+        <w:spacing w:line="480" w:lineRule="auto"/>
+        <w:rPr>
+          <w:sz w:val="24"/>
+          <w:szCs w:val="24"/>
+        </w:rPr>
+      </w:pPr>
+      <w:r>
+        <w:rPr>
+          <w:sz w:val="24"/>
+          <w:szCs w:val="24"/>
+        </w:rPr>
+        <w:t>Though the great availability of GPS signals can never be doubted, the accuracy, even at its best of 3 meters, is far from the level needed in in-door localization, which is less than 2 meters in the very least. And with all the signal degradation when used in our case scenario, the signals can be unusable. (6)</w:t>
+      </w:r>
     </w:p>
     <w:p>
       <w:pPr>
@@ -1045,6 +1123,30 @@
           <w:sz w:val="24"/>
           <w:szCs w:val="24"/>
         </w:rPr>
+        <w:t xml:space="preserve">The abundance in the availability of Wi-Fi hot spots is getting high by the day. A recent research has found that there are 150 Wi-Fi hot spots per person in the world, and if you consider </w:t>
+      </w:r>
+      <w:r>
+        <w:rPr>
+          <w:sz w:val="24"/>
+          <w:szCs w:val="24"/>
+        </w:rPr>
+        <w:lastRenderedPageBreak/>
+        <w:t>developed countries like UK, the number goes down to 11 per person (8). This abundance and the majority of them being available indoors is the prime driving factors in researches of Wi-Fi based indoor navigational systems.</w:t>
+      </w:r>
+    </w:p>
+    <w:p>
+      <w:pPr>
+        <w:spacing w:line="480" w:lineRule="auto"/>
+        <w:rPr>
+          <w:sz w:val="24"/>
+          <w:szCs w:val="24"/>
+        </w:rPr>
+      </w:pPr>
+      <w:r>
+        <w:rPr>
+          <w:sz w:val="24"/>
+          <w:szCs w:val="24"/>
+        </w:rPr>
         <w:t>Bluetooth</w:t>
       </w:r>
     </w:p>
@@ -1149,63 +1251,70 @@
           <w:sz w:val="24"/>
           <w:szCs w:val="24"/>
         </w:rPr>
+        <w:t xml:space="preserve">Sound waves propagate through matter by vibrating it. We humans are created to receive an air propagated acoustic signal, but sound waves actually travel in different speeds through different materials. In air, sound waves travel at a speed of …… We humans are able to perceive sound waves from 20 Hz to </w:t>
+      </w:r>
+      <w:proofErr w:type="gramStart"/>
+      <w:r>
+        <w:rPr>
+          <w:sz w:val="24"/>
+          <w:szCs w:val="24"/>
+        </w:rPr>
+        <w:t>20Khz</w:t>
+      </w:r>
+      <w:proofErr w:type="gramEnd"/>
+      <w:r>
+        <w:rPr>
+          <w:sz w:val="24"/>
+          <w:szCs w:val="24"/>
+        </w:rPr>
+        <w:t xml:space="preserve">, theoretically. But in reality the sensitivity of human ear decreases with age and higher frequencies are rarely audible in adult human </w:t>
+      </w:r>
+      <w:r>
+        <w:rPr>
+          <w:sz w:val="24"/>
+          <w:szCs w:val="24"/>
+        </w:rPr>
+        <w:t>ear. A good chart, inspired by (3), gives a good hint in to audibility of acoustic signals with age.</w:t>
+      </w:r>
+    </w:p>
+    <w:p>
+      <w:pPr>
+        <w:spacing w:line="480" w:lineRule="auto"/>
+        <w:rPr>
+          <w:sz w:val="24"/>
+          <w:szCs w:val="24"/>
+        </w:rPr>
+      </w:pPr>
+    </w:p>
+    <w:p>
+      <w:pPr>
+        <w:spacing w:line="480" w:lineRule="auto"/>
+        <w:rPr>
+          <w:sz w:val="24"/>
+          <w:szCs w:val="24"/>
+        </w:rPr>
+      </w:pPr>
+      <w:r>
+        <w:rPr>
+          <w:sz w:val="24"/>
+          <w:szCs w:val="24"/>
+        </w:rPr>
+        <w:t>Just like Electromagnetic waves, sound waves also exhibit reflection, reverberation, refraction and absorption.</w:t>
+      </w:r>
+      <w:r>
+        <w:rPr>
+          <w:sz w:val="24"/>
+          <w:szCs w:val="24"/>
+        </w:rPr>
+        <w:t xml:space="preserve"> And this is what makes acoustic signals attractive for applications that need to </w:t>
+      </w:r>
+      <w:r>
+        <w:rPr>
+          <w:sz w:val="24"/>
+          <w:szCs w:val="24"/>
+        </w:rPr>
         <w:lastRenderedPageBreak/>
-        <w:t xml:space="preserve">Sound waves propagate through matter by vibrating it. We humans are created to receive an air propagated acoustic signal, but sound waves actually travel in different speeds through different materials. In air, sound waves travel at a speed of …… We humans are able to perceive sound waves from 20 Hz to </w:t>
-      </w:r>
-      <w:proofErr w:type="gramStart"/>
-      <w:r>
-        <w:rPr>
-          <w:sz w:val="24"/>
-          <w:szCs w:val="24"/>
-        </w:rPr>
-        <w:t>20Khz</w:t>
-      </w:r>
-      <w:proofErr w:type="gramEnd"/>
-      <w:r>
-        <w:rPr>
-          <w:sz w:val="24"/>
-          <w:szCs w:val="24"/>
-        </w:rPr>
-        <w:t xml:space="preserve">, theoretically. But in reality the sensitivity of human ear decreases with age and higher frequencies are rarely audible in adult human </w:t>
-      </w:r>
-      <w:r>
-        <w:rPr>
-          <w:sz w:val="24"/>
-          <w:szCs w:val="24"/>
-        </w:rPr>
-        <w:t>ear. A good chart, inspired by (3), gives a good hint in to audibility of acoustic signals with age.</w:t>
-      </w:r>
-    </w:p>
-    <w:p>
-      <w:pPr>
-        <w:spacing w:line="480" w:lineRule="auto"/>
-        <w:rPr>
-          <w:sz w:val="24"/>
-          <w:szCs w:val="24"/>
-        </w:rPr>
-      </w:pPr>
-    </w:p>
-    <w:p>
-      <w:pPr>
-        <w:spacing w:line="480" w:lineRule="auto"/>
-        <w:rPr>
-          <w:sz w:val="24"/>
-          <w:szCs w:val="24"/>
-        </w:rPr>
-      </w:pPr>
-      <w:r>
-        <w:rPr>
-          <w:sz w:val="24"/>
-          <w:szCs w:val="24"/>
-        </w:rPr>
-        <w:t>Just like Electromagnetic waves, sound waves also exhibit reflection, reverberation, refraction and absorption.</w:t>
-      </w:r>
-      <w:r>
-        <w:rPr>
-          <w:sz w:val="24"/>
-          <w:szCs w:val="24"/>
-        </w:rPr>
-        <w:t xml:space="preserve"> And this is what makes acoustic signals attractive for applications that need to be restricted in a physical barrier, in our scenario that would be a lecture room.</w:t>
+        <w:t>be restricted in a physical barrier, in our scenario that would be a lecture room.</w:t>
       </w:r>
       <w:r>
         <w:rPr>
@@ -1464,13 +1573,102 @@
           <w:szCs w:val="24"/>
         </w:rPr>
       </w:pPr>
-      <w:r>
-        <w:rPr>
-          <w:sz w:val="24"/>
-          <w:szCs w:val="24"/>
-        </w:rPr>
-        <w:t>http://www.gps.gov/systems/gps/</w:t>
-      </w:r>
+      <w:hyperlink r:id="rId7" w:history="1">
+        <w:r>
+          <w:rPr>
+            <w:rStyle w:val="Hyperlink"/>
+            <w:sz w:val="24"/>
+            <w:szCs w:val="24"/>
+          </w:rPr>
+          <w:t>http://www.gps.gov/systems/gps/</w:t>
+        </w:r>
+      </w:hyperlink>
+    </w:p>
+    <w:p>
+      <w:pPr>
+        <w:pStyle w:val="ListParagraph"/>
+        <w:numPr>
+          <w:ilvl w:val="0"/>
+          <w:numId w:val="1"/>
+        </w:numPr>
+        <w:spacing w:line="480" w:lineRule="auto"/>
+        <w:rPr>
+          <w:sz w:val="24"/>
+          <w:szCs w:val="24"/>
+        </w:rPr>
+      </w:pPr>
+      <w:hyperlink r:id="rId8" w:history="1">
+        <w:r>
+          <w:rPr>
+            <w:rStyle w:val="Hyperlink"/>
+            <w:sz w:val="24"/>
+            <w:szCs w:val="24"/>
+          </w:rPr>
+          <w:t>http://www.iposi.com/tech-talk/the-technology</w:t>
+        </w:r>
+      </w:hyperlink>
+    </w:p>
+    <w:p>
+      <w:pPr>
+        <w:pStyle w:val="ListParagraph"/>
+        <w:numPr>
+          <w:ilvl w:val="0"/>
+          <w:numId w:val="1"/>
+        </w:numPr>
+        <w:spacing w:line="480" w:lineRule="auto"/>
+        <w:rPr>
+          <w:sz w:val="24"/>
+          <w:szCs w:val="24"/>
+        </w:rPr>
+      </w:pPr>
+      <w:hyperlink r:id="rId9" w:history="1">
+        <w:r>
+          <w:rPr>
+            <w:rStyle w:val="Hyperlink"/>
+            <w:sz w:val="24"/>
+            <w:szCs w:val="24"/>
+          </w:rPr>
+          <w:t>http://spreo.co/indoor-navigation-challenges-series-chapter-1-finding-an-accurate-location-indoors/</w:t>
+        </w:r>
+      </w:hyperlink>
+    </w:p>
+    <w:p>
+      <w:pPr>
+        <w:pStyle w:val="ListParagraph"/>
+        <w:numPr>
+          <w:ilvl w:val="0"/>
+          <w:numId w:val="1"/>
+        </w:numPr>
+        <w:spacing w:line="480" w:lineRule="auto"/>
+        <w:rPr>
+          <w:sz w:val="24"/>
+          <w:szCs w:val="24"/>
+        </w:rPr>
+      </w:pPr>
+      <w:hyperlink r:id="rId10" w:history="1">
+        <w:r>
+          <w:rPr>
+            <w:rStyle w:val="Hyperlink"/>
+            <w:sz w:val="24"/>
+            <w:szCs w:val="24"/>
+          </w:rPr>
+          <w:t>http://www.ipass.com/wifi-growth-map/</w:t>
+        </w:r>
+      </w:hyperlink>
+    </w:p>
+    <w:p>
+      <w:pPr>
+        <w:pStyle w:val="ListParagraph"/>
+        <w:numPr>
+          <w:ilvl w:val="0"/>
+          <w:numId w:val="1"/>
+        </w:numPr>
+        <w:spacing w:line="480" w:lineRule="auto"/>
+        <w:rPr>
+          <w:sz w:val="24"/>
+          <w:szCs w:val="24"/>
+        </w:rPr>
+      </w:pPr>
     </w:p>
     <w:sectPr>
       <w:pgSz w:w="12240" w:h="15840"/>

</xml_diff>

<commit_message>
Nov 17 16:09 Acoustic Communication
</commit_message>
<xml_diff>
--- a/thesis.docx
+++ b/thesis.docx
@@ -2158,11 +2158,20 @@
           <w:szCs w:val="24"/>
         </w:rPr>
       </w:pPr>
-      <w:r>
-        <w:rPr>
-          <w:sz w:val="24"/>
-          <w:szCs w:val="24"/>
-        </w:rPr>
+    </w:p>
+    <w:p>
+      <w:pPr>
+        <w:rPr>
+          <w:sz w:val="24"/>
+          <w:szCs w:val="24"/>
+        </w:rPr>
+      </w:pPr>
+      <w:r>
+        <w:rPr>
+          <w:sz w:val="24"/>
+          <w:szCs w:val="24"/>
+        </w:rPr>
+        <w:lastRenderedPageBreak/>
         <w:t>Localization and Communication Using Inaudible Acoustic Signals</w:t>
       </w:r>
     </w:p>
@@ -2177,12 +2186,14 @@
     <w:p>
       <w:pPr>
         <w:rPr>
-          <w:sz w:val="24"/>
-          <w:szCs w:val="24"/>
-        </w:rPr>
-      </w:pPr>
-      <w:r>
-        <w:rPr>
+          <w:b/>
+          <w:sz w:val="24"/>
+          <w:szCs w:val="24"/>
+        </w:rPr>
+      </w:pPr>
+      <w:r>
+        <w:rPr>
+          <w:b/>
           <w:sz w:val="24"/>
           <w:szCs w:val="24"/>
         </w:rPr>
@@ -2202,7 +2213,7 @@
           <w:sz w:val="24"/>
           <w:szCs w:val="24"/>
         </w:rPr>
-        <w:t xml:space="preserve">Sound waves propagate through matter by vibrating it. We humans are created to receive an air propagated acoustic signal, but sound waves actually travel in different speeds through different materials. In air, sound waves travel at a speed of …… We humans are able to perceive sound waves from 20 Hz to </w:t>
+        <w:t xml:space="preserve">Sound waves propagate through matter by vibrating it. We humans are created to receive an air propagated acoustic signal, but sound waves actually travel in different speeds through different materials. In air, sound waves travel at a speed of …… We are able to perceive sound waves from 20 Hz to </w:t>
       </w:r>
       <w:proofErr w:type="gramStart"/>
       <w:r>
@@ -2248,14 +2259,28 @@
           <w:sz w:val="24"/>
           <w:szCs w:val="24"/>
         </w:rPr>
-        <w:t xml:space="preserve"> And this is what makes acoustic signals attractive for applications that need to be restricted in a physical barrier, in our scenario that would be a lecture room.</w:t>
-      </w:r>
-      <w:r>
-        <w:rPr>
-          <w:sz w:val="24"/>
-          <w:szCs w:val="24"/>
-        </w:rPr>
-        <w:t xml:space="preserve"> With this unique nature of acoustic signals, our signals would be restricted regardless of the power of transmission we use, and they are effectively room accurate in the very least.</w:t>
+        <w:t xml:space="preserve"> As referenced in (15), sound waves exhibit higher reflection and refraction indices than other physical waves. </w:t>
+      </w:r>
+      <w:r>
+        <w:rPr>
+          <w:sz w:val="24"/>
+          <w:szCs w:val="24"/>
+        </w:rPr>
+        <w:t xml:space="preserve"> And this is what makes acoustic signals attractive for applications that need to be restricted in a physical barrier, </w:t>
+      </w:r>
+      <w:r>
+        <w:rPr>
+          <w:sz w:val="24"/>
+          <w:szCs w:val="24"/>
+        </w:rPr>
+        <w:t xml:space="preserve">just like in our lecture room scenario. </w:t>
+      </w:r>
+      <w:r>
+        <w:rPr>
+          <w:sz w:val="24"/>
+          <w:szCs w:val="24"/>
+        </w:rPr>
+        <w:t>With this unique nature of acoustic signals, our signals would be restricted regardless of the power of transmission we use, and they are effectively room accurate in the very least.</w:t>
       </w:r>
     </w:p>
     <w:p>
@@ -2278,32 +2303,91 @@
     <w:p>
       <w:pPr>
         <w:rPr>
-          <w:sz w:val="24"/>
-          <w:szCs w:val="24"/>
-        </w:rPr>
-      </w:pPr>
-    </w:p>
-    <w:p>
-      <w:pPr>
-        <w:rPr>
-          <w:sz w:val="24"/>
-          <w:szCs w:val="24"/>
-        </w:rPr>
-      </w:pPr>
-      <w:r>
-        <w:rPr>
-          <w:sz w:val="24"/>
-          <w:szCs w:val="24"/>
-        </w:rPr>
-        <w:t xml:space="preserve">Acoustic communication follows the same principles as any wireless communication. The basic communication building </w:t>
-      </w:r>
-      <w:proofErr w:type="gramStart"/>
-      <w:r>
-        <w:rPr>
-          <w:sz w:val="24"/>
-          <w:szCs w:val="24"/>
-        </w:rPr>
-        <w:t xml:space="preserve">blocks </w:t>
+          <w:b/>
+          <w:sz w:val="24"/>
+          <w:szCs w:val="24"/>
+        </w:rPr>
+      </w:pPr>
+    </w:p>
+    <w:p>
+      <w:pPr>
+        <w:rPr>
+          <w:sz w:val="24"/>
+          <w:szCs w:val="24"/>
+        </w:rPr>
+      </w:pPr>
+      <w:r>
+        <w:rPr>
+          <w:sz w:val="24"/>
+          <w:szCs w:val="24"/>
+        </w:rPr>
+        <w:t>Numerous works has been done to replicate data communication using acoustic signals as carriers. As referenced in (</w:t>
+      </w:r>
+      <w:r>
+        <w:rPr>
+          <w:color w:val="FF0000"/>
+          <w:sz w:val="24"/>
+          <w:szCs w:val="24"/>
+        </w:rPr>
+        <w:t>REFERENCES NEEDED</w:t>
+      </w:r>
+      <w:r>
+        <w:rPr>
+          <w:sz w:val="24"/>
+          <w:szCs w:val="24"/>
+        </w:rPr>
+        <w:t>). Though with limited bit rate, they have shown that as in radio, acoustic signals can also be used to reliably communicate data.</w:t>
+      </w:r>
+    </w:p>
+    <w:p>
+      <w:pPr>
+        <w:rPr>
+          <w:sz w:val="24"/>
+          <w:szCs w:val="24"/>
+        </w:rPr>
+      </w:pPr>
+    </w:p>
+    <w:p>
+      <w:pPr>
+        <w:rPr>
+          <w:sz w:val="24"/>
+          <w:szCs w:val="24"/>
+        </w:rPr>
+      </w:pPr>
+      <w:r>
+        <w:rPr>
+          <w:sz w:val="24"/>
+          <w:szCs w:val="24"/>
+        </w:rPr>
+        <w:t>Acoustic communication follows the same principles as any</w:t>
+      </w:r>
+      <w:r>
+        <w:rPr>
+          <w:sz w:val="24"/>
+          <w:szCs w:val="24"/>
+        </w:rPr>
+        <w:t xml:space="preserve"> digital</w:t>
+      </w:r>
+      <w:r>
+        <w:rPr>
+          <w:sz w:val="24"/>
+          <w:szCs w:val="24"/>
+        </w:rPr>
+        <w:t xml:space="preserve"> wireless communication. The basic communication building </w:t>
+      </w:r>
+      <w:r>
+        <w:rPr>
+          <w:sz w:val="24"/>
+          <w:szCs w:val="24"/>
+        </w:rPr>
+        <w:t>blocks, as</w:t>
+      </w:r>
+      <w:r>
+        <w:rPr>
+          <w:sz w:val="24"/>
+          <w:szCs w:val="24"/>
+        </w:rPr>
+        <w:t xml:space="preserve"> depicted in the following figure</w:t>
       </w:r>
       <w:r>
         <w:rPr>
@@ -2317,30 +2401,259 @@
           <w:sz w:val="24"/>
           <w:szCs w:val="24"/>
         </w:rPr>
-        <w:t>as</w:t>
-      </w:r>
-      <w:proofErr w:type="gramEnd"/>
-      <w:r>
-        <w:rPr>
-          <w:sz w:val="24"/>
-          <w:szCs w:val="24"/>
-        </w:rPr>
-        <w:t xml:space="preserve"> depicted in the following figure</w:t>
-      </w:r>
-      <w:r>
-        <w:rPr>
-          <w:sz w:val="24"/>
-          <w:szCs w:val="24"/>
-        </w:rPr>
-        <w:t>,</w:t>
-      </w:r>
-      <w:r>
-        <w:rPr>
-          <w:sz w:val="24"/>
-          <w:szCs w:val="24"/>
-        </w:rPr>
-        <w:t xml:space="preserve"> apply to acoustic signals as well. </w:t>
-      </w:r>
+        <w:t xml:space="preserve"> apply </w:t>
+      </w:r>
+      <w:r>
+        <w:rPr>
+          <w:sz w:val="24"/>
+          <w:szCs w:val="24"/>
+        </w:rPr>
+        <w:t>for</w:t>
+      </w:r>
+      <w:r>
+        <w:rPr>
+          <w:sz w:val="24"/>
+          <w:szCs w:val="24"/>
+        </w:rPr>
+        <w:t xml:space="preserve"> acoustic signals as well. </w:t>
+      </w:r>
+    </w:p>
+    <w:p>
+      <w:pPr>
+        <w:rPr>
+          <w:sz w:val="24"/>
+          <w:szCs w:val="24"/>
+        </w:rPr>
+      </w:pPr>
+    </w:p>
+    <w:p>
+      <w:pPr>
+        <w:rPr>
+          <w:sz w:val="24"/>
+          <w:szCs w:val="24"/>
+        </w:rPr>
+      </w:pPr>
+      <w:r>
+        <w:rPr>
+          <w:noProof/>
+          <w:sz w:val="24"/>
+          <w:szCs w:val="24"/>
+        </w:rPr>
+        <w:drawing>
+          <wp:inline distT="0" distB="0" distL="0" distR="0">
+            <wp:extent cx="5657850" cy="3371850"/>
+            <wp:effectExtent l="19050" t="0" r="0" b="0"/>
+            <wp:docPr id="1" name="Picture 1" descr="C:\Users\degol\Desktop\digital_com (1).jpg"/>
+            <wp:cNvGraphicFramePr>
+              <a:graphicFrameLocks xmlns:a="http://schemas.openxmlformats.org/drawingml/2006/main" noChangeAspect="1"/>
+            </wp:cNvGraphicFramePr>
+            <a:graphic xmlns:a="http://schemas.openxmlformats.org/drawingml/2006/main">
+              <a:graphicData uri="http://schemas.openxmlformats.org/drawingml/2006/picture">
+                <pic:pic xmlns:pic="http://schemas.openxmlformats.org/drawingml/2006/picture">
+                  <pic:nvPicPr>
+                    <pic:cNvPr id="0" name="Picture 1" descr="C:\Users\degol\Desktop\digital_com (1).jpg"/>
+                    <pic:cNvPicPr>
+                      <a:picLocks noChangeAspect="1" noChangeArrowheads="1"/>
+                    </pic:cNvPicPr>
+                  </pic:nvPicPr>
+                  <pic:blipFill>
+                    <a:blip r:embed="rId5"/>
+                    <a:srcRect/>
+                    <a:stretch>
+                      <a:fillRect/>
+                    </a:stretch>
+                  </pic:blipFill>
+                  <pic:spPr bwMode="auto">
+                    <a:xfrm>
+                      <a:off x="0" y="0"/>
+                      <a:ext cx="5657850" cy="3371850"/>
+                    </a:xfrm>
+                    <a:prstGeom prst="rect">
+                      <a:avLst/>
+                    </a:prstGeom>
+                    <a:noFill/>
+                    <a:ln w="9525">
+                      <a:noFill/>
+                      <a:miter lim="800000"/>
+                      <a:headEnd/>
+                      <a:tailEnd/>
+                    </a:ln>
+                  </pic:spPr>
+                </pic:pic>
+              </a:graphicData>
+            </a:graphic>
+          </wp:inline>
+        </w:drawing>
+      </w:r>
+    </w:p>
+    <w:p>
+      <w:pPr>
+        <w:rPr>
+          <w:sz w:val="24"/>
+          <w:szCs w:val="24"/>
+        </w:rPr>
+      </w:pPr>
+    </w:p>
+    <w:p>
+      <w:pPr>
+        <w:rPr>
+          <w:sz w:val="24"/>
+          <w:szCs w:val="24"/>
+        </w:rPr>
+      </w:pPr>
+      <w:r>
+        <w:rPr>
+          <w:sz w:val="24"/>
+          <w:szCs w:val="24"/>
+        </w:rPr>
+        <w:t>The above block diagram from the basics of digital communication is self explanatory, but to see the components through the perspectives of acoustic communication, we’ll go through them briefly.</w:t>
+      </w:r>
+    </w:p>
+    <w:p>
+      <w:pPr>
+        <w:rPr>
+          <w:sz w:val="24"/>
+          <w:szCs w:val="24"/>
+        </w:rPr>
+      </w:pPr>
+      <w:r>
+        <w:rPr>
+          <w:b/>
+          <w:sz w:val="24"/>
+          <w:szCs w:val="24"/>
+        </w:rPr>
+        <w:t>Information Source</w:t>
+      </w:r>
+      <w:r>
+        <w:rPr>
+          <w:sz w:val="24"/>
+          <w:szCs w:val="24"/>
+        </w:rPr>
+        <w:t>: The information, for example the lecture ID, to be transmitted.</w:t>
+      </w:r>
+    </w:p>
+    <w:p>
+      <w:pPr>
+        <w:rPr>
+          <w:sz w:val="24"/>
+          <w:szCs w:val="24"/>
+        </w:rPr>
+      </w:pPr>
+      <w:r>
+        <w:rPr>
+          <w:b/>
+          <w:sz w:val="24"/>
+          <w:szCs w:val="24"/>
+        </w:rPr>
+        <w:t xml:space="preserve">Source </w:t>
+      </w:r>
+      <w:proofErr w:type="spellStart"/>
+      <w:r>
+        <w:rPr>
+          <w:b/>
+          <w:sz w:val="24"/>
+          <w:szCs w:val="24"/>
+        </w:rPr>
+        <w:t>Coder</w:t>
+      </w:r>
+      <w:proofErr w:type="spellEnd"/>
+      <w:r>
+        <w:rPr>
+          <w:sz w:val="24"/>
+          <w:szCs w:val="24"/>
+        </w:rPr>
+        <w:t xml:space="preserve">:  </w:t>
+      </w:r>
+      <w:r>
+        <w:rPr>
+          <w:sz w:val="24"/>
+          <w:szCs w:val="24"/>
+        </w:rPr>
+        <w:t>Forms b</w:t>
+      </w:r>
+      <w:r>
+        <w:rPr>
+          <w:sz w:val="24"/>
+          <w:szCs w:val="24"/>
+        </w:rPr>
+        <w:t>it sequence from the information input.</w:t>
+      </w:r>
+    </w:p>
+    <w:p>
+      <w:pPr>
+        <w:rPr>
+          <w:sz w:val="24"/>
+          <w:szCs w:val="24"/>
+        </w:rPr>
+      </w:pPr>
+      <w:r>
+        <w:rPr>
+          <w:b/>
+          <w:sz w:val="24"/>
+          <w:szCs w:val="24"/>
+        </w:rPr>
+        <w:t>Channel Coder</w:t>
+      </w:r>
+      <w:r>
+        <w:rPr>
+          <w:sz w:val="24"/>
+          <w:szCs w:val="24"/>
+        </w:rPr>
+        <w:t xml:space="preserve">: Encodes the bit sequence for error correction purpose depending on the channel characteristics. </w:t>
+      </w:r>
+    </w:p>
+    <w:p>
+      <w:pPr>
+        <w:rPr>
+          <w:sz w:val="24"/>
+          <w:szCs w:val="24"/>
+        </w:rPr>
+      </w:pPr>
+      <w:r>
+        <w:rPr>
+          <w:b/>
+          <w:sz w:val="24"/>
+          <w:szCs w:val="24"/>
+        </w:rPr>
+        <w:t>Modulator</w:t>
+      </w:r>
+      <w:r>
+        <w:rPr>
+          <w:sz w:val="24"/>
+          <w:szCs w:val="24"/>
+        </w:rPr>
+        <w:t>: Transforms sequence in to analog waveform suitable for transmission. In our case the wave forms would be ultrasound acoustic signals. And the hardware would be speakers instead of transmission antennas</w:t>
+      </w:r>
+    </w:p>
+    <w:p>
+      <w:pPr>
+        <w:rPr>
+          <w:sz w:val="24"/>
+          <w:szCs w:val="24"/>
+        </w:rPr>
+      </w:pPr>
+      <w:r>
+        <w:rPr>
+          <w:sz w:val="24"/>
+          <w:szCs w:val="24"/>
+        </w:rPr>
+        <w:t>At the receiving end, the reciprocals of the above process take place. The detection process would be again microphones instead of receiving a</w:t>
+      </w:r>
+      <w:r>
+        <w:rPr>
+          <w:sz w:val="24"/>
+          <w:szCs w:val="24"/>
+        </w:rPr>
+        <w:t>ntennas. As we investigate in the coming sections, design decisions, the choice of the modulation and demodulation will be based on the characteristics of sound waves.</w:t>
+      </w:r>
+    </w:p>
+    <w:p>
+      <w:pPr>
+        <w:rPr>
+          <w:sz w:val="24"/>
+          <w:szCs w:val="24"/>
+        </w:rPr>
+      </w:pPr>
     </w:p>
     <w:p>
       <w:pPr>
@@ -2411,7 +2724,7 @@
           <w:szCs w:val="24"/>
         </w:rPr>
       </w:pPr>
-      <w:hyperlink r:id="rId5" w:history="1">
+      <w:hyperlink r:id="rId6" w:history="1">
         <w:r>
           <w:rPr>
             <w:rStyle w:val="Hyperlink"/>
@@ -2477,7 +2790,7 @@
           <w:szCs w:val="24"/>
         </w:rPr>
       </w:pPr>
-      <w:hyperlink r:id="rId6" w:history="1">
+      <w:hyperlink r:id="rId7" w:history="1">
         <w:r>
           <w:rPr>
             <w:rStyle w:val="Hyperlink"/>
@@ -2501,7 +2814,7 @@
           <w:szCs w:val="24"/>
         </w:rPr>
       </w:pPr>
-      <w:hyperlink r:id="rId7" w:history="1">
+      <w:hyperlink r:id="rId8" w:history="1">
         <w:r>
           <w:rPr>
             <w:rStyle w:val="Hyperlink"/>
@@ -2525,7 +2838,7 @@
           <w:szCs w:val="24"/>
         </w:rPr>
       </w:pPr>
-      <w:hyperlink r:id="rId8" w:history="1">
+      <w:hyperlink r:id="rId9" w:history="1">
         <w:r>
           <w:rPr>
             <w:rStyle w:val="Hyperlink"/>
@@ -2549,7 +2862,7 @@
           <w:szCs w:val="24"/>
         </w:rPr>
       </w:pPr>
-      <w:hyperlink r:id="rId9" w:history="1">
+      <w:hyperlink r:id="rId10" w:history="1">
         <w:r>
           <w:rPr>
             <w:rStyle w:val="Hyperlink"/>
@@ -2573,7 +2886,7 @@
           <w:szCs w:val="24"/>
         </w:rPr>
       </w:pPr>
-      <w:hyperlink r:id="rId10" w:history="1">
+      <w:hyperlink r:id="rId11" w:history="1">
         <w:r>
           <w:rPr>
             <w:rStyle w:val="Hyperlink"/>
@@ -2597,7 +2910,7 @@
           <w:szCs w:val="24"/>
         </w:rPr>
       </w:pPr>
-      <w:hyperlink r:id="rId11" w:history="1">
+      <w:hyperlink r:id="rId12" w:history="1">
         <w:r>
           <w:rPr>
             <w:rStyle w:val="Hyperlink"/>
@@ -2621,7 +2934,7 @@
           <w:szCs w:val="24"/>
         </w:rPr>
       </w:pPr>
-      <w:hyperlink r:id="rId12" w:history="1">
+      <w:hyperlink r:id="rId13" w:history="1">
         <w:r>
           <w:rPr>
             <w:rStyle w:val="Hyperlink"/>
@@ -2645,7 +2958,7 @@
           <w:szCs w:val="24"/>
         </w:rPr>
       </w:pPr>
-      <w:hyperlink r:id="rId13" w:history="1">
+      <w:hyperlink r:id="rId14" w:history="1">
         <w:r>
           <w:rPr>
             <w:rStyle w:val="Hyperlink"/>
@@ -2653,30 +2966,6 @@
             <w:szCs w:val="24"/>
           </w:rPr>
           <w:t>http://www.sciencedirect.com/science/article/pii/S0921889009001092#</w:t>
-        </w:r>
-      </w:hyperlink>
-    </w:p>
-    <w:p>
-      <w:pPr>
-        <w:pStyle w:val="ListParagraph"/>
-        <w:numPr>
-          <w:ilvl w:val="0"/>
-          <w:numId w:val="1"/>
-        </w:numPr>
-        <w:spacing w:line="480" w:lineRule="auto"/>
-        <w:rPr>
-          <w:sz w:val="24"/>
-          <w:szCs w:val="24"/>
-        </w:rPr>
-      </w:pPr>
-      <w:hyperlink r:id="rId14" w:history="1">
-        <w:r>
-          <w:rPr>
-            <w:rStyle w:val="Hyperlink"/>
-            <w:sz w:val="24"/>
-            <w:szCs w:val="24"/>
-          </w:rPr>
-          <w:t>http://ieeexplore.ieee.org/stamp/stamp.jsp?arnumber=5152885</w:t>
         </w:r>
       </w:hyperlink>
     </w:p>
@@ -2724,7 +3013,7 @@
             <w:sz w:val="24"/>
             <w:szCs w:val="24"/>
           </w:rPr>
-          <w:t>http://en.wikipedia.org/wiki/Reflection_(physics)#Sound_reflection</w:t>
+          <w:t>http://ieeexplore.ieee.org/stamp/stamp.jsp?arnumber=5152885</w:t>
         </w:r>
       </w:hyperlink>
     </w:p>
@@ -2742,6 +3031,30 @@
         </w:rPr>
       </w:pPr>
       <w:hyperlink r:id="rId17" w:history="1">
+        <w:r>
+          <w:rPr>
+            <w:rStyle w:val="Hyperlink"/>
+            <w:sz w:val="24"/>
+            <w:szCs w:val="24"/>
+          </w:rPr>
+          <w:t>http://en.wikipedia.org/wiki/Reflection_(physics)#Sound_reflection</w:t>
+        </w:r>
+      </w:hyperlink>
+    </w:p>
+    <w:p>
+      <w:pPr>
+        <w:pStyle w:val="ListParagraph"/>
+        <w:numPr>
+          <w:ilvl w:val="0"/>
+          <w:numId w:val="1"/>
+        </w:numPr>
+        <w:spacing w:line="480" w:lineRule="auto"/>
+        <w:rPr>
+          <w:sz w:val="24"/>
+          <w:szCs w:val="24"/>
+        </w:rPr>
+      </w:pPr>
+      <w:hyperlink r:id="rId18" w:history="1">
         <w:r>
           <w:rPr>
             <w:rStyle w:val="Hyperlink"/>
@@ -2765,7 +3078,7 @@
           <w:szCs w:val="24"/>
         </w:rPr>
       </w:pPr>
-      <w:hyperlink r:id="rId18" w:history="1">
+      <w:hyperlink r:id="rId19" w:history="1">
         <w:r>
           <w:rPr>
             <w:rStyle w:val="Hyperlink"/>
@@ -3200,6 +3513,36 @@
       <w:ind w:left="720"/>
       <w:contextualSpacing/>
     </w:pPr>
+  </w:style>
+  <w:style w:type="paragraph" w:styleId="BalloonText">
+    <w:name w:val="Balloon Text"/>
+    <w:basedOn w:val="Normal"/>
+    <w:link w:val="BalloonTextChar"/>
+    <w:uiPriority w:val="99"/>
+    <w:semiHidden/>
+    <w:unhideWhenUsed/>
+    <w:rsid w:val="00303CC7"/>
+    <w:pPr>
+      <w:spacing w:after="0" w:line="240" w:lineRule="auto"/>
+    </w:pPr>
+    <w:rPr>
+      <w:rFonts w:ascii="Tahoma" w:hAnsi="Tahoma" w:cs="Tahoma"/>
+      <w:sz w:val="16"/>
+      <w:szCs w:val="16"/>
+    </w:rPr>
+  </w:style>
+  <w:style w:type="character" w:customStyle="1" w:styleId="BalloonTextChar">
+    <w:name w:val="Balloon Text Char"/>
+    <w:basedOn w:val="DefaultParagraphFont"/>
+    <w:link w:val="BalloonText"/>
+    <w:uiPriority w:val="99"/>
+    <w:semiHidden/>
+    <w:rsid w:val="00303CC7"/>
+    <w:rPr>
+      <w:rFonts w:ascii="Tahoma" w:hAnsi="Tahoma" w:cs="Tahoma"/>
+      <w:sz w:val="16"/>
+      <w:szCs w:val="16"/>
+    </w:rPr>
   </w:style>
 </w:styles>
 </file>

</xml_diff>

<commit_message>
Nov 19 22:07 FSK and Orthogonality
</commit_message>
<xml_diff>
--- a/thesis.docx
+++ b/thesis.docx
@@ -3074,18 +3074,299 @@
       <w:pPr>
         <w:spacing w:line="480" w:lineRule="auto"/>
         <w:rPr>
-          <w:sz w:val="24"/>
-          <w:szCs w:val="24"/>
-        </w:rPr>
-      </w:pPr>
-      <w:r>
-        <w:rPr>
           <w:b/>
           <w:sz w:val="24"/>
           <w:szCs w:val="24"/>
         </w:rPr>
+      </w:pPr>
+      <w:r>
+        <w:rPr>
+          <w:b/>
+          <w:sz w:val="24"/>
+          <w:szCs w:val="24"/>
+        </w:rPr>
         <w:t>FSK</w:t>
       </w:r>
+    </w:p>
+    <w:p>
+      <w:pPr>
+        <w:spacing w:line="480" w:lineRule="auto"/>
+        <w:rPr>
+          <w:sz w:val="24"/>
+          <w:szCs w:val="24"/>
+        </w:rPr>
+      </w:pPr>
+      <w:r>
+        <w:rPr>
+          <w:sz w:val="24"/>
+          <w:szCs w:val="24"/>
+        </w:rPr>
+        <w:t xml:space="preserve">FSK is a modulation technique in which the variation in frequencies is used to represent the digital data (26). In its simplest format, </w:t>
+      </w:r>
+      <w:r>
+        <w:rPr>
+          <w:sz w:val="24"/>
+          <w:szCs w:val="24"/>
+        </w:rPr>
+        <w:t xml:space="preserve">two frequencies are used to represent 0s and </w:t>
+      </w:r>
+      <w:proofErr w:type="gramStart"/>
+      <w:r>
+        <w:rPr>
+          <w:sz w:val="24"/>
+          <w:szCs w:val="24"/>
+        </w:rPr>
+        <w:t>1s,</w:t>
+      </w:r>
+      <w:proofErr w:type="gramEnd"/>
+      <w:r>
+        <w:rPr>
+          <w:sz w:val="24"/>
+          <w:szCs w:val="24"/>
+        </w:rPr>
+        <w:t xml:space="preserve"> this format is called BFSK (Binary Frequency Shift Keying).</w:t>
+      </w:r>
+      <w:r>
+        <w:rPr>
+          <w:sz w:val="24"/>
+          <w:szCs w:val="24"/>
+        </w:rPr>
+        <w:t xml:space="preserve"> A specific version of BFSK which is used for audio modulation is called AFSK (Audio Frequency Shift Keying).</w:t>
+      </w:r>
+      <w:r>
+        <w:rPr>
+          <w:sz w:val="24"/>
+          <w:szCs w:val="24"/>
+        </w:rPr>
+        <w:t xml:space="preserve"> Other variations are possible by increasing the number of discrete frequencies used in the modulation,</w:t>
+      </w:r>
+      <w:r>
+        <w:rPr>
+          <w:sz w:val="24"/>
+          <w:szCs w:val="24"/>
+        </w:rPr>
+        <w:t xml:space="preserve"> these are called</w:t>
+      </w:r>
+      <w:r>
+        <w:rPr>
+          <w:sz w:val="24"/>
+          <w:szCs w:val="24"/>
+        </w:rPr>
+        <w:t xml:space="preserve"> in general MFSK (Multiple Frequency Shift Keying). MFSK can be MFSK4 for </w:t>
+      </w:r>
+      <w:r>
+        <w:rPr>
+          <w:sz w:val="24"/>
+          <w:szCs w:val="24"/>
+        </w:rPr>
+        <w:t>4</w:t>
+      </w:r>
+      <w:r>
+        <w:rPr>
+          <w:sz w:val="24"/>
+          <w:szCs w:val="24"/>
+        </w:rPr>
+        <w:t xml:space="preserve"> different frequencies, which means each frequency can represent 4 different symbols, and in turn each symbol can represent 2 bits each (00, 01, 10, 11). Another highly used type of M</w:t>
+      </w:r>
+      <w:r>
+        <w:rPr>
+          <w:sz w:val="24"/>
+          <w:szCs w:val="24"/>
+        </w:rPr>
+        <w:t>FSK is MFSK16, again with 16 symbols and 4 bits in each symbol. M can be any be 2 the power of any number.</w:t>
+      </w:r>
+    </w:p>
+    <w:p>
+      <w:pPr>
+        <w:spacing w:line="480" w:lineRule="auto"/>
+        <w:rPr>
+          <w:sz w:val="24"/>
+          <w:szCs w:val="24"/>
+        </w:rPr>
+      </w:pPr>
+    </w:p>
+    <w:p>
+      <w:pPr>
+        <w:spacing w:line="480" w:lineRule="auto"/>
+        <w:rPr>
+          <w:sz w:val="24"/>
+          <w:szCs w:val="24"/>
+        </w:rPr>
+      </w:pPr>
+      <w:r>
+        <w:rPr>
+          <w:sz w:val="24"/>
+          <w:szCs w:val="24"/>
+        </w:rPr>
+        <w:t>As it is well investigated in (27), increasing M is a balancing act between the bandwidth efficiency and the error performance. As we increase M, for the same bit rate, we have more time T for transmitting a particular tone, and with that the duration of signal transmission at a constant frequency is increased. This boosts the robustness of the system at the expense of overall bandwidth efficiency.</w:t>
+      </w:r>
+      <w:r>
+        <w:rPr>
+          <w:sz w:val="24"/>
+          <w:szCs w:val="24"/>
+        </w:rPr>
+        <w:t xml:space="preserve"> In our application we are more interested in the robustness of the </w:t>
+      </w:r>
+      <w:r>
+        <w:rPr>
+          <w:sz w:val="24"/>
+          <w:szCs w:val="24"/>
+        </w:rPr>
+        <w:lastRenderedPageBreak/>
+        <w:t xml:space="preserve">system, since it’s we are only looking to communicate light information with an average bit rate. </w:t>
+      </w:r>
+    </w:p>
+    <w:p>
+      <w:pPr>
+        <w:spacing w:line="480" w:lineRule="auto"/>
+        <w:rPr>
+          <w:sz w:val="24"/>
+          <w:szCs w:val="24"/>
+        </w:rPr>
+      </w:pPr>
+    </w:p>
+    <w:p>
+      <w:pPr>
+        <w:spacing w:line="480" w:lineRule="auto"/>
+        <w:rPr>
+          <w:sz w:val="24"/>
+          <w:szCs w:val="24"/>
+        </w:rPr>
+      </w:pPr>
+      <w:r>
+        <w:rPr>
+          <w:sz w:val="24"/>
+          <w:szCs w:val="24"/>
+        </w:rPr>
+        <w:t>With the above set up, we can have robust half duplex systems. But to have a full duplex</w:t>
+      </w:r>
+      <w:r>
+        <w:rPr>
+          <w:sz w:val="24"/>
+          <w:szCs w:val="24"/>
+        </w:rPr>
+        <w:t xml:space="preserve"> system, which is sometimes required to have asynchronous communication, we need to use frequencies which are orthogonal to each other. As shown in (28), the </w:t>
+      </w:r>
+      <w:proofErr w:type="spellStart"/>
+      <w:r>
+        <w:rPr>
+          <w:sz w:val="24"/>
+          <w:szCs w:val="24"/>
+        </w:rPr>
+        <w:t>o</w:t>
+      </w:r>
+      <w:r>
+        <w:rPr>
+          <w:sz w:val="24"/>
+          <w:szCs w:val="24"/>
+        </w:rPr>
+        <w:t>rthogonality</w:t>
+      </w:r>
+      <w:proofErr w:type="spellEnd"/>
+      <w:r>
+        <w:rPr>
+          <w:sz w:val="24"/>
+          <w:szCs w:val="24"/>
+        </w:rPr>
+        <w:t xml:space="preserve"> </w:t>
+      </w:r>
+      <w:r>
+        <w:rPr>
+          <w:sz w:val="24"/>
+          <w:szCs w:val="24"/>
+        </w:rPr>
+        <w:t xml:space="preserve">is achieved by balancing between the duration time and the frequency spacing between the tones. As shown in the work, as the frequency spacing is decreased, you need to increase the time duration of each tone in order to maintain the </w:t>
+      </w:r>
+      <w:proofErr w:type="spellStart"/>
+      <w:r>
+        <w:rPr>
+          <w:sz w:val="24"/>
+          <w:szCs w:val="24"/>
+        </w:rPr>
+        <w:t>o</w:t>
+      </w:r>
+      <w:r>
+        <w:rPr>
+          <w:sz w:val="24"/>
+          <w:szCs w:val="24"/>
+        </w:rPr>
+        <w:t>rthogonality</w:t>
+      </w:r>
+      <w:proofErr w:type="spellEnd"/>
+      <w:r>
+        <w:rPr>
+          <w:sz w:val="24"/>
+          <w:szCs w:val="24"/>
+        </w:rPr>
+        <w:t xml:space="preserve">. </w:t>
+      </w:r>
+      <w:r>
+        <w:rPr>
+          <w:sz w:val="24"/>
+          <w:szCs w:val="24"/>
+        </w:rPr>
+        <w:t>This is formulated as given below</w:t>
+      </w:r>
+      <w:proofErr w:type="gramStart"/>
+      <w:r>
+        <w:rPr>
+          <w:sz w:val="24"/>
+          <w:szCs w:val="24"/>
+        </w:rPr>
+        <w:t>…(</w:t>
+      </w:r>
+      <w:proofErr w:type="gramEnd"/>
+      <w:r>
+        <w:rPr>
+          <w:color w:val="FF0000"/>
+          <w:sz w:val="24"/>
+          <w:szCs w:val="24"/>
+        </w:rPr>
+        <w:t>Formula from 28</w:t>
+      </w:r>
+      <w:r>
+        <w:rPr>
+          <w:sz w:val="24"/>
+          <w:szCs w:val="24"/>
+        </w:rPr>
+        <w:t>)</w:t>
+      </w:r>
+    </w:p>
+    <w:p>
+      <w:pPr>
+        <w:spacing w:line="480" w:lineRule="auto"/>
+        <w:rPr>
+          <w:sz w:val="24"/>
+          <w:szCs w:val="24"/>
+        </w:rPr>
+      </w:pPr>
+    </w:p>
+    <w:p>
+      <w:pPr>
+        <w:spacing w:line="480" w:lineRule="auto"/>
+        <w:rPr>
+          <w:sz w:val="24"/>
+          <w:szCs w:val="24"/>
+        </w:rPr>
+      </w:pPr>
+    </w:p>
+    <w:p>
+      <w:pPr>
+        <w:spacing w:line="480" w:lineRule="auto"/>
+        <w:rPr>
+          <w:sz w:val="24"/>
+          <w:szCs w:val="24"/>
+        </w:rPr>
+      </w:pPr>
+    </w:p>
+    <w:p>
+      <w:pPr>
+        <w:spacing w:line="480" w:lineRule="auto"/>
+        <w:rPr>
+          <w:sz w:val="24"/>
+          <w:szCs w:val="24"/>
+        </w:rPr>
+      </w:pPr>
     </w:p>
     <w:p>
       <w:pPr>
@@ -3145,6 +3426,7 @@
           <w:sz w:val="24"/>
           <w:szCs w:val="24"/>
         </w:rPr>
+        <w:lastRenderedPageBreak/>
         <w:t>As mentioned earlier, localization solutions using ultrasound are actually proximity solution</w:t>
       </w:r>
       <w:r>
@@ -3408,7 +3690,15 @@
           <w:sz w:val="24"/>
           <w:szCs w:val="24"/>
         </w:rPr>
-        <w:t>it’s an ongoing hot topic as there is no standard industry leader in this area. The trend of mixing Ultrasound and other signaling, or a mix of any different type of carriers has a strong side, since different type signals have different qualities that can complement each other when used together.</w:t>
+        <w:t xml:space="preserve">it’s an ongoing hot topic as there is no standard industry leader in this area. The trend of mixing Ultrasound and other signaling, or a mix of any different type of </w:t>
+      </w:r>
+      <w:r>
+        <w:rPr>
+          <w:sz w:val="24"/>
+          <w:szCs w:val="24"/>
+        </w:rPr>
+        <w:lastRenderedPageBreak/>
+        <w:t>carriers has a strong side, since different type signals have different qualities that can complement each other when used together.</w:t>
       </w:r>
     </w:p>
     <w:p>
@@ -4152,14 +4442,125 @@
           <w:szCs w:val="24"/>
         </w:rPr>
       </w:pPr>
-      <w:r>
-        <w:rPr>
-          <w:sz w:val="24"/>
-          <w:szCs w:val="24"/>
-        </w:rPr>
-        <w:lastRenderedPageBreak/>
-        <w:t>https://www.wpi.edu/Pubs/ETD/Available/etd-090208-162440/unrestricted/bdickson.pdf</w:t>
-      </w:r>
+      <w:hyperlink r:id="rId27" w:history="1">
+        <w:r>
+          <w:rPr>
+            <w:rStyle w:val="Hyperlink"/>
+            <w:sz w:val="24"/>
+            <w:szCs w:val="24"/>
+          </w:rPr>
+          <w:t>https://www.wpi.edu/Pubs/ETD/Available/etd-090208-162440/unrestricted/bdickson.pdf</w:t>
+        </w:r>
+      </w:hyperlink>
+    </w:p>
+    <w:p>
+      <w:pPr>
+        <w:pStyle w:val="ListParagraph"/>
+        <w:numPr>
+          <w:ilvl w:val="0"/>
+          <w:numId w:val="1"/>
+        </w:numPr>
+        <w:spacing w:line="480" w:lineRule="auto"/>
+        <w:rPr>
+          <w:sz w:val="24"/>
+          <w:szCs w:val="24"/>
+        </w:rPr>
+      </w:pPr>
+      <w:r>
+        <w:t xml:space="preserve"> Kennedy, G.; Davis, B. (1992). Electronic Communication Systems (4th </w:t>
+      </w:r>
+      <w:proofErr w:type="gramStart"/>
+      <w:r>
+        <w:t>ed</w:t>
+      </w:r>
+      <w:proofErr w:type="gramEnd"/>
+      <w:r>
+        <w:t>.). McGraw-Hill International. </w:t>
+      </w:r>
+      <w:hyperlink r:id="rId28" w:tooltip="International Standard Book Number" w:history="1">
+        <w:r>
+          <w:rPr>
+            <w:rStyle w:val="Hyperlink"/>
+          </w:rPr>
+          <w:t>ISBN</w:t>
+        </w:r>
+      </w:hyperlink>
+      <w:r>
+        <w:t> </w:t>
+      </w:r>
+      <w:hyperlink r:id="rId29" w:tooltip="Special:BookSources/0-07-112672-4" w:history="1">
+        <w:r>
+          <w:rPr>
+            <w:rStyle w:val="Hyperlink"/>
+          </w:rPr>
+          <w:t>0-07-112672-4</w:t>
+        </w:r>
+      </w:hyperlink>
+      <w:r>
+        <w:t>., p 509</w:t>
+      </w:r>
+    </w:p>
+    <w:p>
+      <w:pPr>
+        <w:pStyle w:val="ListParagraph"/>
+        <w:numPr>
+          <w:ilvl w:val="0"/>
+          <w:numId w:val="1"/>
+        </w:numPr>
+        <w:spacing w:line="480" w:lineRule="auto"/>
+        <w:rPr>
+          <w:sz w:val="24"/>
+          <w:szCs w:val="24"/>
+        </w:rPr>
+      </w:pPr>
+      <w:r>
+        <w:rPr>
+          <w:sz w:val="24"/>
+          <w:szCs w:val="24"/>
+        </w:rPr>
+        <w:t>http://www.sea-mist.se/fou/cuppsats.nsf/all/9836f331173afecfc12572440035de94/$file/Final_thesis_report.pdf</w:t>
+      </w:r>
+    </w:p>
+    <w:p>
+      <w:pPr>
+        <w:pStyle w:val="ListParagraph"/>
+        <w:numPr>
+          <w:ilvl w:val="0"/>
+          <w:numId w:val="1"/>
+        </w:numPr>
+        <w:spacing w:line="480" w:lineRule="auto"/>
+        <w:rPr>
+          <w:sz w:val="24"/>
+          <w:szCs w:val="24"/>
+        </w:rPr>
+      </w:pPr>
+      <w:r>
+        <w:rPr>
+          <w:sz w:val="24"/>
+          <w:szCs w:val="24"/>
+        </w:rPr>
+        <w:t>http://www.dsplog.com/2007/12/31/minimum-frequency-spacing-for-having-orthogonal-sinusoidals/</w:t>
+      </w:r>
+    </w:p>
+    <w:p/>
+    <w:p/>
+    <w:p>
+      <w:pPr>
+        <w:spacing w:line="480" w:lineRule="auto"/>
+        <w:rPr>
+          <w:sz w:val="24"/>
+          <w:szCs w:val="24"/>
+        </w:rPr>
+      </w:pPr>
+    </w:p>
+    <w:p>
+      <w:pPr>
+        <w:spacing w:line="480" w:lineRule="auto"/>
+        <w:rPr>
+          <w:sz w:val="24"/>
+          <w:szCs w:val="24"/>
+        </w:rPr>
+      </w:pPr>
     </w:p>
     <w:sectPr>
       <w:pgSz w:w="12240" w:h="15840"/>
@@ -4345,11 +4746,127 @@
       </w:pPr>
     </w:lvl>
   </w:abstractNum>
+  <w:abstractNum w:abstractNumId="2">
+    <w:nsid w:val="72905022"/>
+    <w:multiLevelType w:val="multilevel"/>
+    <w:tmpl w:val="E52A0D40"/>
+    <w:lvl w:ilvl="0">
+      <w:start w:val="1"/>
+      <w:numFmt w:val="decimal"/>
+      <w:lvlText w:val="%1."/>
+      <w:lvlJc w:val="left"/>
+      <w:pPr>
+        <w:tabs>
+          <w:tab w:val="num" w:pos="720"/>
+        </w:tabs>
+        <w:ind w:left="720" w:hanging="360"/>
+      </w:pPr>
+    </w:lvl>
+    <w:lvl w:ilvl="1" w:tentative="1">
+      <w:start w:val="1"/>
+      <w:numFmt w:val="decimal"/>
+      <w:lvlText w:val="%2."/>
+      <w:lvlJc w:val="left"/>
+      <w:pPr>
+        <w:tabs>
+          <w:tab w:val="num" w:pos="1440"/>
+        </w:tabs>
+        <w:ind w:left="1440" w:hanging="360"/>
+      </w:pPr>
+    </w:lvl>
+    <w:lvl w:ilvl="2" w:tentative="1">
+      <w:start w:val="1"/>
+      <w:numFmt w:val="decimal"/>
+      <w:lvlText w:val="%3."/>
+      <w:lvlJc w:val="left"/>
+      <w:pPr>
+        <w:tabs>
+          <w:tab w:val="num" w:pos="2160"/>
+        </w:tabs>
+        <w:ind w:left="2160" w:hanging="360"/>
+      </w:pPr>
+    </w:lvl>
+    <w:lvl w:ilvl="3" w:tentative="1">
+      <w:start w:val="1"/>
+      <w:numFmt w:val="decimal"/>
+      <w:lvlText w:val="%4."/>
+      <w:lvlJc w:val="left"/>
+      <w:pPr>
+        <w:tabs>
+          <w:tab w:val="num" w:pos="2880"/>
+        </w:tabs>
+        <w:ind w:left="2880" w:hanging="360"/>
+      </w:pPr>
+    </w:lvl>
+    <w:lvl w:ilvl="4" w:tentative="1">
+      <w:start w:val="1"/>
+      <w:numFmt w:val="decimal"/>
+      <w:lvlText w:val="%5."/>
+      <w:lvlJc w:val="left"/>
+      <w:pPr>
+        <w:tabs>
+          <w:tab w:val="num" w:pos="3600"/>
+        </w:tabs>
+        <w:ind w:left="3600" w:hanging="360"/>
+      </w:pPr>
+    </w:lvl>
+    <w:lvl w:ilvl="5" w:tentative="1">
+      <w:start w:val="1"/>
+      <w:numFmt w:val="decimal"/>
+      <w:lvlText w:val="%6."/>
+      <w:lvlJc w:val="left"/>
+      <w:pPr>
+        <w:tabs>
+          <w:tab w:val="num" w:pos="4320"/>
+        </w:tabs>
+        <w:ind w:left="4320" w:hanging="360"/>
+      </w:pPr>
+    </w:lvl>
+    <w:lvl w:ilvl="6" w:tentative="1">
+      <w:start w:val="1"/>
+      <w:numFmt w:val="decimal"/>
+      <w:lvlText w:val="%7."/>
+      <w:lvlJc w:val="left"/>
+      <w:pPr>
+        <w:tabs>
+          <w:tab w:val="num" w:pos="5040"/>
+        </w:tabs>
+        <w:ind w:left="5040" w:hanging="360"/>
+      </w:pPr>
+    </w:lvl>
+    <w:lvl w:ilvl="7" w:tentative="1">
+      <w:start w:val="1"/>
+      <w:numFmt w:val="decimal"/>
+      <w:lvlText w:val="%8."/>
+      <w:lvlJc w:val="left"/>
+      <w:pPr>
+        <w:tabs>
+          <w:tab w:val="num" w:pos="5760"/>
+        </w:tabs>
+        <w:ind w:left="5760" w:hanging="360"/>
+      </w:pPr>
+    </w:lvl>
+    <w:lvl w:ilvl="8" w:tentative="1">
+      <w:start w:val="1"/>
+      <w:numFmt w:val="decimal"/>
+      <w:lvlText w:val="%9."/>
+      <w:lvlJc w:val="left"/>
+      <w:pPr>
+        <w:tabs>
+          <w:tab w:val="num" w:pos="6480"/>
+        </w:tabs>
+        <w:ind w:left="6480" w:hanging="360"/>
+      </w:pPr>
+    </w:lvl>
+  </w:abstractNum>
   <w:num w:numId="1">
     <w:abstractNumId w:val="0"/>
   </w:num>
   <w:num w:numId="2">
     <w:abstractNumId w:val="1"/>
+  </w:num>
+  <w:num w:numId="3">
+    <w:abstractNumId w:val="2"/>
   </w:num>
 </w:numbering>
 </file>
@@ -4606,6 +5123,21 @@
       <w:color w:val="800080" w:themeColor="followedHyperlink"/>
       <w:u w:val="single"/>
     </w:rPr>
+  </w:style>
+  <w:style w:type="character" w:customStyle="1" w:styleId="apple-converted-space">
+    <w:name w:val="apple-converted-space"/>
+    <w:basedOn w:val="DefaultParagraphFont"/>
+    <w:rsid w:val="00192FAB"/>
+  </w:style>
+  <w:style w:type="character" w:customStyle="1" w:styleId="reference-text">
+    <w:name w:val="reference-text"/>
+    <w:basedOn w:val="DefaultParagraphFont"/>
+    <w:rsid w:val="00192FAB"/>
+  </w:style>
+  <w:style w:type="character" w:customStyle="1" w:styleId="citation">
+    <w:name w:val="citation"/>
+    <w:basedOn w:val="DefaultParagraphFont"/>
+    <w:rsid w:val="00192FAB"/>
   </w:style>
 </w:styles>
 </file>

</xml_diff>

<commit_message>
Nov 20 Frequency Choices and packet design
</commit_message>
<xml_diff>
--- a/thesis.docx
+++ b/thesis.docx
@@ -2981,25 +2981,7 @@
           <w:sz w:val="24"/>
           <w:szCs w:val="24"/>
         </w:rPr>
-        <w:t>QAM (</w:t>
-      </w:r>
-      <w:proofErr w:type="spellStart"/>
-      <w:r>
-        <w:rPr>
-          <w:i/>
-          <w:sz w:val="24"/>
-          <w:szCs w:val="24"/>
-        </w:rPr>
-        <w:t>Quadrature</w:t>
-      </w:r>
-      <w:proofErr w:type="spellEnd"/>
-      <w:r>
-        <w:rPr>
-          <w:i/>
-          <w:sz w:val="24"/>
-          <w:szCs w:val="24"/>
-        </w:rPr>
-        <w:t xml:space="preserve"> Amplitude Modulation)</w:t>
+        <w:t>QAM (Quadrature Amplitude Modulation)</w:t>
       </w:r>
       <w:r>
         <w:rPr>
@@ -3398,14 +3380,47 @@
         <w:lastRenderedPageBreak/>
         <w:t xml:space="preserve">With these in mind, we focus in to two types of non-coherent demodulators. </w:t>
       </w:r>
+      <w:proofErr w:type="gramStart"/>
+      <w:r>
+        <w:rPr>
+          <w:sz w:val="24"/>
+          <w:szCs w:val="24"/>
+        </w:rPr>
+        <w:t>Quadrature receiver and FFT detector.</w:t>
+      </w:r>
+      <w:proofErr w:type="gramEnd"/>
+    </w:p>
+    <w:p>
+      <w:pPr>
+        <w:spacing w:line="480" w:lineRule="auto"/>
+        <w:rPr>
+          <w:sz w:val="24"/>
+          <w:szCs w:val="24"/>
+        </w:rPr>
+      </w:pPr>
+    </w:p>
+    <w:p>
+      <w:pPr>
+        <w:spacing w:line="480" w:lineRule="auto"/>
+        <w:rPr>
+          <w:sz w:val="24"/>
+          <w:szCs w:val="24"/>
+        </w:rPr>
+      </w:pPr>
+      <w:r>
+        <w:rPr>
+          <w:sz w:val="24"/>
+          <w:szCs w:val="24"/>
+        </w:rPr>
+        <w:t xml:space="preserve">Quadrature receiver requires no phase information to detect the existence of a particular set of frequencies in a given received signal. This is implemented by using a set of in-phase </w:t>
+      </w:r>
       <w:proofErr w:type="spellStart"/>
-      <w:proofErr w:type="gramStart"/>
-      <w:r>
-        <w:rPr>
-          <w:sz w:val="24"/>
-          <w:szCs w:val="24"/>
-        </w:rPr>
-        <w:t>Quadrature</w:t>
+      <w:r>
+        <w:rPr>
+          <w:sz w:val="24"/>
+          <w:szCs w:val="24"/>
+        </w:rPr>
+        <w:t>correllators</w:t>
       </w:r>
       <w:proofErr w:type="spellEnd"/>
       <w:r>
@@ -3413,34 +3428,15 @@
           <w:sz w:val="24"/>
           <w:szCs w:val="24"/>
         </w:rPr>
-        <w:t xml:space="preserve"> receiver and FFT detector.</w:t>
-      </w:r>
-      <w:proofErr w:type="gramEnd"/>
-    </w:p>
-    <w:p>
-      <w:pPr>
-        <w:spacing w:line="480" w:lineRule="auto"/>
-        <w:rPr>
-          <w:sz w:val="24"/>
-          <w:szCs w:val="24"/>
-        </w:rPr>
-      </w:pPr>
-    </w:p>
-    <w:p>
-      <w:pPr>
-        <w:spacing w:line="480" w:lineRule="auto"/>
-        <w:rPr>
-          <w:sz w:val="24"/>
-          <w:szCs w:val="24"/>
-        </w:rPr>
-      </w:pPr>
+        <w:t xml:space="preserve"> for each tone and a second set of </w:t>
+      </w:r>
       <w:proofErr w:type="spellStart"/>
       <w:r>
         <w:rPr>
           <w:sz w:val="24"/>
           <w:szCs w:val="24"/>
         </w:rPr>
-        <w:t>Quadrature</w:t>
+        <w:t>correlators</w:t>
       </w:r>
       <w:proofErr w:type="spellEnd"/>
       <w:r>
@@ -3448,73 +3444,15 @@
           <w:sz w:val="24"/>
           <w:szCs w:val="24"/>
         </w:rPr>
-        <w:t xml:space="preserve"> receiver requires no phase information to detect the existence of a particular set of frequencies in a given received signal. This is implemented by using a set of in-phase </w:t>
-      </w:r>
-      <w:proofErr w:type="spellStart"/>
-      <w:r>
-        <w:rPr>
-          <w:sz w:val="24"/>
-          <w:szCs w:val="24"/>
-        </w:rPr>
-        <w:t>correllators</w:t>
-      </w:r>
-      <w:proofErr w:type="spellEnd"/>
-      <w:r>
-        <w:rPr>
-          <w:sz w:val="24"/>
-          <w:szCs w:val="24"/>
-        </w:rPr>
-        <w:t xml:space="preserve"> for each tone and a second set of correlators for the </w:t>
-      </w:r>
-      <w:proofErr w:type="spellStart"/>
-      <w:r>
-        <w:rPr>
-          <w:sz w:val="24"/>
-          <w:szCs w:val="24"/>
-        </w:rPr>
-        <w:t>quadrature</w:t>
-      </w:r>
-      <w:proofErr w:type="spellEnd"/>
-      <w:r>
-        <w:rPr>
-          <w:sz w:val="24"/>
-          <w:szCs w:val="24"/>
-        </w:rPr>
-        <w:t xml:space="preserve"> (90 degrees out of phase). By low passing and square adding each correlator with its corresponding </w:t>
-      </w:r>
-      <w:proofErr w:type="spellStart"/>
-      <w:r>
-        <w:rPr>
-          <w:sz w:val="24"/>
-          <w:szCs w:val="24"/>
-        </w:rPr>
-        <w:t>quadrature</w:t>
-      </w:r>
-      <w:proofErr w:type="spellEnd"/>
-      <w:r>
-        <w:rPr>
-          <w:sz w:val="24"/>
-          <w:szCs w:val="24"/>
-        </w:rPr>
-        <w:t xml:space="preserve"> part, the received frequency can be detected without the need for the received phase information. To have a clear distinction between consecutive frequencies, as described in the previous section, they must be orthogonally separated. This set up is depicted in the diagram below (</w:t>
-      </w:r>
-      <w:proofErr w:type="spellStart"/>
+        <w:t xml:space="preserve"> for the quadrature (90 degrees out of phase). By low passing and square adding each correlator with its corresponding quadrature part, the received frequency can be detected without the need for the received phase information. To have a clear distinction between consecutive frequencies, as described in the previous section, they must be orthogonally separated. This set up is depicted in the diagram below (</w:t>
+      </w:r>
       <w:r>
         <w:rPr>
           <w:color w:val="FF0000"/>
           <w:sz w:val="24"/>
           <w:szCs w:val="24"/>
         </w:rPr>
-        <w:t>Quadrature</w:t>
-      </w:r>
-      <w:proofErr w:type="spellEnd"/>
-      <w:r>
-        <w:rPr>
-          <w:color w:val="FF0000"/>
-          <w:sz w:val="24"/>
-          <w:szCs w:val="24"/>
-        </w:rPr>
-        <w:t xml:space="preserve"> receiver </w:t>
+        <w:t xml:space="preserve">Quadrature receiver </w:t>
       </w:r>
       <w:proofErr w:type="spellStart"/>
       <w:r>
@@ -4151,6 +4089,339 @@
           <w:szCs w:val="32"/>
         </w:rPr>
         <w:t>Design Decisions and Assumptions</w:t>
+      </w:r>
+    </w:p>
+    <w:p>
+      <w:pPr>
+        <w:spacing w:line="480" w:lineRule="auto"/>
+        <w:rPr>
+          <w:sz w:val="24"/>
+          <w:szCs w:val="24"/>
+        </w:rPr>
+      </w:pPr>
+      <w:r>
+        <w:rPr>
+          <w:sz w:val="24"/>
+          <w:szCs w:val="24"/>
+        </w:rPr>
+        <w:t xml:space="preserve">Based on the theoretical back ground and works done by different research groups as extensively referenced, and also to the assumptions if our user case, the Lecture room scenario, in this section we look in to our design decisions for this particular implementation. The first decision we made was on the platform we have to implement our prototype. While this may restrict us in the tools and APIs we can use, since the priority is the user convenience, the platform has to offer ease of user access. Once the platform is decided, based on the tools we </w:t>
+      </w:r>
+      <w:r>
+        <w:rPr>
+          <w:sz w:val="24"/>
+          <w:szCs w:val="24"/>
+        </w:rPr>
+        <w:lastRenderedPageBreak/>
+        <w:t>can have access to, the next step is to decide the components of the communication flow chart that we have discussed in the previous section.</w:t>
+      </w:r>
+    </w:p>
+    <w:p>
+      <w:pPr>
+        <w:spacing w:line="480" w:lineRule="auto"/>
+        <w:rPr>
+          <w:sz w:val="24"/>
+          <w:szCs w:val="24"/>
+        </w:rPr>
+      </w:pPr>
+    </w:p>
+    <w:p>
+      <w:pPr>
+        <w:spacing w:line="480" w:lineRule="auto"/>
+        <w:rPr>
+          <w:b/>
+          <w:sz w:val="32"/>
+          <w:szCs w:val="32"/>
+        </w:rPr>
+      </w:pPr>
+      <w:r>
+        <w:rPr>
+          <w:b/>
+          <w:sz w:val="32"/>
+          <w:szCs w:val="32"/>
+        </w:rPr>
+        <w:t>Platform</w:t>
+      </w:r>
+    </w:p>
+    <w:p>
+      <w:pPr>
+        <w:spacing w:line="480" w:lineRule="auto"/>
+        <w:rPr>
+          <w:sz w:val="24"/>
+          <w:szCs w:val="24"/>
+        </w:rPr>
+      </w:pPr>
+      <w:r>
+        <w:rPr>
+          <w:sz w:val="24"/>
+          <w:szCs w:val="24"/>
+        </w:rPr>
+        <w:t>The ideal way would be to work on the native level. With the level of access you have in the native level, we can implement the best components possible from the communication flow chart that we discussed. In this scenario, the system would have been, as shown in the diagram below, a frequency shifter to base band, error correcting block code, and a quadrature receiver. (</w:t>
+      </w:r>
+      <w:r>
+        <w:rPr>
+          <w:color w:val="FF0000"/>
+          <w:sz w:val="24"/>
+          <w:szCs w:val="24"/>
+        </w:rPr>
+        <w:t>PIC</w:t>
+      </w:r>
+      <w:r>
+        <w:rPr>
+          <w:sz w:val="24"/>
+          <w:szCs w:val="24"/>
+        </w:rPr>
+        <w:t xml:space="preserve"> </w:t>
+      </w:r>
+      <w:r>
+        <w:rPr>
+          <w:color w:val="FF0000"/>
+          <w:sz w:val="24"/>
+          <w:szCs w:val="24"/>
+        </w:rPr>
+        <w:t>NEEDED</w:t>
+      </w:r>
+      <w:r>
+        <w:rPr>
+          <w:sz w:val="24"/>
+          <w:szCs w:val="24"/>
+        </w:rPr>
+        <w:t xml:space="preserve">) </w:t>
+      </w:r>
+    </w:p>
+    <w:p>
+      <w:pPr>
+        <w:spacing w:line="480" w:lineRule="auto"/>
+        <w:rPr>
+          <w:sz w:val="24"/>
+          <w:szCs w:val="24"/>
+        </w:rPr>
+      </w:pPr>
+    </w:p>
+    <w:p>
+      <w:pPr>
+        <w:spacing w:line="480" w:lineRule="auto"/>
+        <w:rPr>
+          <w:sz w:val="24"/>
+          <w:szCs w:val="24"/>
+        </w:rPr>
+      </w:pPr>
+      <w:r>
+        <w:rPr>
+          <w:sz w:val="24"/>
+          <w:szCs w:val="24"/>
+        </w:rPr>
+        <w:t>But in our assumption, the priority is to give the user a smoother experience. An experience in which neither installation nor software update is required, and a service which you receive without the foot trips it in tails. With this assumption, we turn our focus in to a browser level solution. Implementing every component to run on top of the browser engines takes a hefty tall on the user machine. (</w:t>
+      </w:r>
+      <w:r>
+        <w:rPr>
+          <w:color w:val="FF0000"/>
+          <w:sz w:val="24"/>
+          <w:szCs w:val="24"/>
+        </w:rPr>
+        <w:t>Prove of the computational cost on a browser needed</w:t>
+      </w:r>
+      <w:r>
+        <w:rPr>
+          <w:sz w:val="24"/>
+          <w:szCs w:val="24"/>
+        </w:rPr>
+        <w:t xml:space="preserve">). To avoid this, we decided to use an audio API, which is in its late development phase, Web Audio API. Web Audio API is being built with music synthesis and simple audio functionality in </w:t>
+      </w:r>
+      <w:proofErr w:type="gramStart"/>
+      <w:r>
+        <w:rPr>
+          <w:sz w:val="24"/>
+          <w:szCs w:val="24"/>
+        </w:rPr>
+        <w:t>mind,</w:t>
+      </w:r>
+      <w:proofErr w:type="gramEnd"/>
+      <w:r>
+        <w:rPr>
+          <w:sz w:val="24"/>
+          <w:szCs w:val="24"/>
+        </w:rPr>
+        <w:t xml:space="preserve"> nevertheless it carries powerful tools (33), which we can use in our implementation of the components.</w:t>
+      </w:r>
+    </w:p>
+    <w:p>
+      <w:pPr>
+        <w:spacing w:line="480" w:lineRule="auto"/>
+        <w:rPr>
+          <w:sz w:val="24"/>
+          <w:szCs w:val="24"/>
+        </w:rPr>
+      </w:pPr>
+    </w:p>
+    <w:p>
+      <w:pPr>
+        <w:spacing w:line="480" w:lineRule="auto"/>
+        <w:rPr>
+          <w:b/>
+          <w:sz w:val="24"/>
+          <w:szCs w:val="24"/>
+        </w:rPr>
+      </w:pPr>
+      <w:r>
+        <w:rPr>
+          <w:b/>
+          <w:sz w:val="24"/>
+          <w:szCs w:val="24"/>
+        </w:rPr>
+        <w:lastRenderedPageBreak/>
+        <w:t xml:space="preserve">Browser level component choices </w:t>
+      </w:r>
+    </w:p>
+    <w:p>
+      <w:pPr>
+        <w:spacing w:line="480" w:lineRule="auto"/>
+        <w:rPr>
+          <w:sz w:val="24"/>
+          <w:szCs w:val="24"/>
+        </w:rPr>
+      </w:pPr>
+      <w:r>
+        <w:rPr>
+          <w:sz w:val="24"/>
+          <w:szCs w:val="24"/>
+        </w:rPr>
+        <w:t>At the transmission side, the design is not affected without choice of the browser level solution. We have scheduling, filtering and oscillator functionality provided by the Web Audio API. Using these components will give us an optimized implementation which obviously will give us a performance edge for the implementation we could have made. The important details of those functions is given in the table (</w:t>
+      </w:r>
+      <w:r>
+        <w:rPr>
+          <w:color w:val="FF0000"/>
+          <w:sz w:val="24"/>
+          <w:szCs w:val="24"/>
+        </w:rPr>
+        <w:t xml:space="preserve">Table needed on the functions of the web audio </w:t>
+      </w:r>
+      <w:proofErr w:type="spellStart"/>
+      <w:proofErr w:type="gramStart"/>
+      <w:r>
+        <w:rPr>
+          <w:color w:val="FF0000"/>
+          <w:sz w:val="24"/>
+          <w:szCs w:val="24"/>
+        </w:rPr>
+        <w:t>api</w:t>
+      </w:r>
+      <w:proofErr w:type="spellEnd"/>
+      <w:proofErr w:type="gramEnd"/>
+      <w:r>
+        <w:rPr>
+          <w:sz w:val="24"/>
+          <w:szCs w:val="24"/>
+        </w:rPr>
+        <w:t>)</w:t>
+      </w:r>
+      <w:r>
+        <w:rPr>
+          <w:sz w:val="24"/>
+          <w:szCs w:val="24"/>
+        </w:rPr>
+        <w:t>.</w:t>
+      </w:r>
+    </w:p>
+    <w:p>
+      <w:pPr>
+        <w:spacing w:line="480" w:lineRule="auto"/>
+        <w:rPr>
+          <w:sz w:val="24"/>
+          <w:szCs w:val="24"/>
+        </w:rPr>
+      </w:pPr>
+      <w:r>
+        <w:rPr>
+          <w:sz w:val="24"/>
+          <w:szCs w:val="24"/>
+        </w:rPr>
+        <w:t xml:space="preserve">The main design shift we made is the demodulator in the receiving side. Instead of implementing a quadrature receiver, an FFT detector, which is a matched filter receiver in principle, as referenced in (), is used. </w:t>
+      </w:r>
+    </w:p>
+    <w:p>
+      <w:pPr>
+        <w:spacing w:line="480" w:lineRule="auto"/>
+        <w:rPr>
+          <w:sz w:val="24"/>
+          <w:szCs w:val="24"/>
+        </w:rPr>
+      </w:pPr>
+    </w:p>
+    <w:p>
+      <w:pPr>
+        <w:spacing w:line="480" w:lineRule="auto"/>
+        <w:rPr>
+          <w:b/>
+          <w:sz w:val="24"/>
+          <w:szCs w:val="24"/>
+        </w:rPr>
+      </w:pPr>
+      <w:r>
+        <w:rPr>
+          <w:b/>
+          <w:sz w:val="24"/>
+          <w:szCs w:val="24"/>
+        </w:rPr>
+        <w:t xml:space="preserve">Frequency </w:t>
+      </w:r>
+      <w:r>
+        <w:rPr>
+          <w:b/>
+          <w:sz w:val="24"/>
+          <w:szCs w:val="24"/>
+        </w:rPr>
+        <w:t>choices</w:t>
+      </w:r>
+      <w:r>
+        <w:rPr>
+          <w:b/>
+          <w:sz w:val="24"/>
+          <w:szCs w:val="24"/>
+        </w:rPr>
+        <w:t xml:space="preserve"> and Packet Design</w:t>
+      </w:r>
+    </w:p>
+    <w:p>
+      <w:pPr>
+        <w:spacing w:line="480" w:lineRule="auto"/>
+        <w:rPr>
+          <w:sz w:val="24"/>
+          <w:szCs w:val="24"/>
+        </w:rPr>
+      </w:pPr>
+    </w:p>
+    <w:p>
+      <w:pPr>
+        <w:spacing w:line="480" w:lineRule="auto"/>
+        <w:rPr>
+          <w:sz w:val="24"/>
+          <w:szCs w:val="24"/>
+        </w:rPr>
+      </w:pPr>
+    </w:p>
+    <w:p>
+      <w:pPr>
+        <w:spacing w:line="480" w:lineRule="auto"/>
+        <w:rPr>
+          <w:sz w:val="24"/>
+          <w:szCs w:val="24"/>
+        </w:rPr>
+      </w:pPr>
+    </w:p>
+    <w:p>
+      <w:pPr>
+        <w:spacing w:line="480" w:lineRule="auto"/>
+        <w:rPr>
+          <w:sz w:val="24"/>
+          <w:szCs w:val="24"/>
+        </w:rPr>
+      </w:pPr>
+      <w:r>
+        <w:rPr>
+          <w:sz w:val="24"/>
+          <w:szCs w:val="24"/>
+        </w:rPr>
+        <w:t xml:space="preserve"> </w:t>
       </w:r>
     </w:p>
     <w:p>
@@ -4220,6 +4491,7 @@
           <w:sz w:val="24"/>
           <w:szCs w:val="24"/>
         </w:rPr>
+        <w:lastRenderedPageBreak/>
         <w:t>lbs_lecturenotes_steinigeretal2006.pdf</w:t>
       </w:r>
     </w:p>
@@ -4957,6 +5229,27 @@
           <w:t>https://engineering.purdue.edu/~ipollak/ee438/FALL04/notes/Section1.4.pdf</w:t>
         </w:r>
       </w:hyperlink>
+    </w:p>
+    <w:p>
+      <w:pPr>
+        <w:pStyle w:val="ListParagraph"/>
+        <w:numPr>
+          <w:ilvl w:val="0"/>
+          <w:numId w:val="1"/>
+        </w:numPr>
+        <w:spacing w:line="480" w:lineRule="auto"/>
+        <w:rPr>
+          <w:sz w:val="24"/>
+          <w:szCs w:val="24"/>
+        </w:rPr>
+      </w:pPr>
+      <w:r>
+        <w:rPr>
+          <w:sz w:val="24"/>
+          <w:szCs w:val="24"/>
+        </w:rPr>
+        <w:t>http://webaudio.github.io/web-audio-api/</w:t>
+      </w:r>
     </w:p>
     <w:p/>
     <w:p/>

</xml_diff>

<commit_message>
Nov 21 Symbol duration
</commit_message>
<xml_diff>
--- a/thesis.docx
+++ b/thesis.docx
@@ -1877,14 +1877,14 @@
           <w:sz w:val="24"/>
           <w:szCs w:val="24"/>
         </w:rPr>
-        <w:t xml:space="preserve"> for the young, the range </w:t>
-      </w:r>
-      <w:r>
-        <w:rPr>
-          <w:sz w:val="24"/>
-          <w:szCs w:val="24"/>
-        </w:rPr>
-        <w:t xml:space="preserve">even ends higher than. Being on the safe side, we only have a usable frequency range between </w:t>
+        <w:t xml:space="preserve"> </w:t>
+      </w:r>
+      <w:r>
+        <w:rPr>
+          <w:sz w:val="24"/>
+          <w:szCs w:val="24"/>
+        </w:rPr>
+        <w:t xml:space="preserve">even </w:t>
       </w:r>
       <w:proofErr w:type="gramStart"/>
       <w:r>
@@ -1892,6 +1892,36 @@
           <w:sz w:val="24"/>
           <w:szCs w:val="24"/>
         </w:rPr>
+        <w:t>more higher</w:t>
+      </w:r>
+      <w:proofErr w:type="gramEnd"/>
+      <w:r>
+        <w:rPr>
+          <w:sz w:val="24"/>
+          <w:szCs w:val="24"/>
+        </w:rPr>
+        <w:t xml:space="preserve"> for the young with more sensitivity</w:t>
+      </w:r>
+      <w:r>
+        <w:rPr>
+          <w:sz w:val="24"/>
+          <w:szCs w:val="24"/>
+        </w:rPr>
+        <w:t>. Being on the safe side, we only have a usable freq</w:t>
+      </w:r>
+      <w:r>
+        <w:rPr>
+          <w:sz w:val="24"/>
+          <w:szCs w:val="24"/>
+        </w:rPr>
+        <w:t xml:space="preserve">uency range between </w:t>
+      </w:r>
+      <w:proofErr w:type="gramStart"/>
+      <w:r>
+        <w:rPr>
+          <w:sz w:val="24"/>
+          <w:szCs w:val="24"/>
+        </w:rPr>
         <w:t>18KHz</w:t>
       </w:r>
       <w:proofErr w:type="gramEnd"/>
@@ -1900,7 +1930,21 @@
           <w:sz w:val="24"/>
           <w:szCs w:val="24"/>
         </w:rPr>
-        <w:t xml:space="preserve"> and 22.5KHz, assuming a conservative sampling rate of 44100 bits/sec in which almost all devices will have. With a bandwidth of </w:t>
+        <w:t xml:space="preserve"> and 21</w:t>
+      </w:r>
+      <w:r>
+        <w:rPr>
+          <w:sz w:val="24"/>
+          <w:szCs w:val="24"/>
+        </w:rPr>
+        <w:t xml:space="preserve">.5KHz, assuming a conservative sampling rate of 44100 bits/sec in which almost all devices </w:t>
+      </w:r>
+      <w:r>
+        <w:rPr>
+          <w:sz w:val="24"/>
+          <w:szCs w:val="24"/>
+        </w:rPr>
+        <w:t xml:space="preserve">have at least. With a bandwidth of </w:t>
       </w:r>
       <w:proofErr w:type="gramStart"/>
       <w:r>
@@ -1908,7 +1952,14 @@
           <w:sz w:val="24"/>
           <w:szCs w:val="24"/>
         </w:rPr>
-        <w:t>4.5KHz</w:t>
+        <w:t>3</w:t>
+      </w:r>
+      <w:r>
+        <w:rPr>
+          <w:sz w:val="24"/>
+          <w:szCs w:val="24"/>
+        </w:rPr>
+        <w:t>.5KHz</w:t>
       </w:r>
       <w:proofErr w:type="gramEnd"/>
       <w:r>
@@ -1932,7 +1983,21 @@
           <w:sz w:val="24"/>
           <w:szCs w:val="24"/>
         </w:rPr>
-        <w:t xml:space="preserve">Another issue that affects the bandwidth is the built in ant-aliasing filter that exists in any audio assembly. Anti-aliasing filter is used </w:t>
+        <w:t>Another issue that affects the bandwidth is the built in ant</w:t>
+      </w:r>
+      <w:r>
+        <w:rPr>
+          <w:sz w:val="24"/>
+          <w:szCs w:val="24"/>
+        </w:rPr>
+        <w:t>i</w:t>
+      </w:r>
+      <w:r>
+        <w:rPr>
+          <w:sz w:val="24"/>
+          <w:szCs w:val="24"/>
+        </w:rPr>
+        <w:t xml:space="preserve">-aliasing filter that exists in any audio assembly. Anti-aliasing filter is used </w:t>
       </w:r>
       <w:r>
         <w:rPr>
@@ -2002,7 +2067,7 @@
           <w:sz w:val="24"/>
           <w:szCs w:val="24"/>
         </w:rPr>
-        <w:t xml:space="preserve">), the </w:t>
+        <w:t xml:space="preserve">), </w:t>
       </w:r>
       <w:r>
         <w:rPr>
@@ -2010,7 +2075,7 @@
           <w:szCs w:val="24"/>
         </w:rPr>
         <w:lastRenderedPageBreak/>
-        <w:t>graph shows the signal being heavily attenuated a</w:t>
+        <w:t>the graph shows the signal being heavily attenuated a</w:t>
       </w:r>
       <w:r>
         <w:rPr>
@@ -4370,7 +4435,7 @@
           <w:sz w:val="24"/>
           <w:szCs w:val="24"/>
         </w:rPr>
-        <w:t>choices</w:t>
+        <w:t>selection</w:t>
       </w:r>
       <w:r>
         <w:rPr>
@@ -4378,8 +4443,451 @@
           <w:sz w:val="24"/>
           <w:szCs w:val="24"/>
         </w:rPr>
-        <w:t xml:space="preserve"> and Packet Design</w:t>
-      </w:r>
+        <w:t xml:space="preserve"> and </w:t>
+      </w:r>
+      <w:r>
+        <w:rPr>
+          <w:b/>
+          <w:sz w:val="24"/>
+          <w:szCs w:val="24"/>
+        </w:rPr>
+        <w:t>Frame</w:t>
+      </w:r>
+      <w:r>
+        <w:rPr>
+          <w:b/>
+          <w:sz w:val="24"/>
+          <w:szCs w:val="24"/>
+        </w:rPr>
+        <w:t xml:space="preserve"> Design</w:t>
+      </w:r>
+    </w:p>
+    <w:p>
+      <w:pPr>
+        <w:spacing w:line="480" w:lineRule="auto"/>
+        <w:rPr>
+          <w:color w:val="FF0000"/>
+          <w:sz w:val="24"/>
+          <w:szCs w:val="24"/>
+        </w:rPr>
+      </w:pPr>
+      <w:r>
+        <w:rPr>
+          <w:sz w:val="24"/>
+          <w:szCs w:val="24"/>
+        </w:rPr>
+        <w:t>The</w:t>
+      </w:r>
+      <w:r>
+        <w:rPr>
+          <w:sz w:val="24"/>
+          <w:szCs w:val="24"/>
+        </w:rPr>
+        <w:t xml:space="preserve"> f</w:t>
+      </w:r>
+      <w:r>
+        <w:rPr>
+          <w:sz w:val="24"/>
+          <w:szCs w:val="24"/>
+        </w:rPr>
+        <w:t xml:space="preserve">rame structure </w:t>
+      </w:r>
+      <w:r>
+        <w:rPr>
+          <w:sz w:val="24"/>
+          <w:szCs w:val="24"/>
+        </w:rPr>
+        <w:t>that we have adopted is composed of two groups, the synchronization group and the FSK4 group. The synchronization group has three distinct frequencies, start of a message synchronization frequency (SMSF), end of a message synchronization frequency (EMSF) and end of a symbol synchronization frequency (ESSF). The FSK4 group is the made up of the four different tones in the FSK4 modulated signal. This frame structure is depicted in the figure below (</w:t>
+      </w:r>
+      <w:r>
+        <w:rPr>
+          <w:color w:val="FF0000"/>
+          <w:sz w:val="24"/>
+          <w:szCs w:val="24"/>
+        </w:rPr>
+        <w:t>Figure for the frame)</w:t>
+      </w:r>
+    </w:p>
+    <w:p>
+      <w:pPr>
+        <w:spacing w:line="480" w:lineRule="auto"/>
+        <w:rPr>
+          <w:sz w:val="24"/>
+          <w:szCs w:val="24"/>
+        </w:rPr>
+      </w:pPr>
+    </w:p>
+    <w:p>
+      <w:pPr>
+        <w:spacing w:line="480" w:lineRule="auto"/>
+        <w:rPr>
+          <w:sz w:val="24"/>
+          <w:szCs w:val="24"/>
+        </w:rPr>
+      </w:pPr>
+      <w:r>
+        <w:rPr>
+          <w:sz w:val="24"/>
+          <w:szCs w:val="24"/>
+        </w:rPr>
+        <w:t>As mentioned earlier, because</w:t>
+      </w:r>
+      <w:r>
+        <w:rPr>
+          <w:sz w:val="24"/>
+          <w:szCs w:val="24"/>
+        </w:rPr>
+        <w:t xml:space="preserve"> of</w:t>
+      </w:r>
+      <w:r>
+        <w:rPr>
+          <w:sz w:val="24"/>
+          <w:szCs w:val="24"/>
+        </w:rPr>
+        <w:t xml:space="preserve"> our restriction to remain in the inaudible range and because of the effect of the anti-aliasing filter, the usable range is</w:t>
+      </w:r>
+      <w:r>
+        <w:rPr>
+          <w:sz w:val="24"/>
+          <w:szCs w:val="24"/>
+        </w:rPr>
+        <w:t xml:space="preserve"> from</w:t>
+      </w:r>
+      <w:r>
+        <w:rPr>
+          <w:sz w:val="24"/>
+          <w:szCs w:val="24"/>
+        </w:rPr>
+        <w:t xml:space="preserve"> 18K Hz to 21.5 KHz. In our test, </w:t>
+      </w:r>
+      <w:r>
+        <w:rPr>
+          <w:sz w:val="24"/>
+          <w:szCs w:val="24"/>
+        </w:rPr>
+        <w:lastRenderedPageBreak/>
+        <w:t xml:space="preserve">the </w:t>
+      </w:r>
+      <w:r>
+        <w:rPr>
+          <w:sz w:val="24"/>
+          <w:szCs w:val="24"/>
+        </w:rPr>
+        <w:t>values above 21.5 kHz are</w:t>
+      </w:r>
+      <w:r>
+        <w:rPr>
+          <w:sz w:val="24"/>
+          <w:szCs w:val="24"/>
+        </w:rPr>
+        <w:t xml:space="preserve"> highly attenuated and lowering the thre</w:t>
+      </w:r>
+      <w:r>
+        <w:rPr>
+          <w:sz w:val="24"/>
+          <w:szCs w:val="24"/>
+        </w:rPr>
+        <w:t xml:space="preserve">shold to that level will make the system too sensitive to noise. Having </w:t>
+      </w:r>
+      <w:proofErr w:type="gramStart"/>
+      <w:r>
+        <w:rPr>
+          <w:sz w:val="24"/>
+          <w:szCs w:val="24"/>
+        </w:rPr>
+        <w:t xml:space="preserve">the </w:t>
+      </w:r>
+      <w:r>
+        <w:rPr>
+          <w:sz w:val="24"/>
+          <w:szCs w:val="24"/>
+        </w:rPr>
+        <w:t xml:space="preserve"> 3.5</w:t>
+      </w:r>
+      <w:proofErr w:type="gramEnd"/>
+      <w:r>
+        <w:rPr>
+          <w:sz w:val="24"/>
+          <w:szCs w:val="24"/>
+        </w:rPr>
+        <w:t xml:space="preserve"> KHz</w:t>
+      </w:r>
+      <w:r>
+        <w:rPr>
+          <w:sz w:val="24"/>
+          <w:szCs w:val="24"/>
+        </w:rPr>
+        <w:t xml:space="preserve"> wide</w:t>
+      </w:r>
+      <w:r>
+        <w:rPr>
+          <w:sz w:val="24"/>
+          <w:szCs w:val="24"/>
+        </w:rPr>
+        <w:t xml:space="preserve"> bandwidth</w:t>
+      </w:r>
+      <w:r>
+        <w:rPr>
+          <w:sz w:val="24"/>
+          <w:szCs w:val="24"/>
+        </w:rPr>
+        <w:t xml:space="preserve"> as a starting point</w:t>
+      </w:r>
+      <w:r>
+        <w:rPr>
+          <w:sz w:val="24"/>
+          <w:szCs w:val="24"/>
+        </w:rPr>
+        <w:t xml:space="preserve">, the task is </w:t>
+      </w:r>
+      <w:r>
+        <w:rPr>
+          <w:sz w:val="24"/>
+          <w:szCs w:val="24"/>
+        </w:rPr>
+        <w:t>to allocate</w:t>
+      </w:r>
+      <w:r>
+        <w:rPr>
+          <w:sz w:val="24"/>
+          <w:szCs w:val="24"/>
+        </w:rPr>
+        <w:t xml:space="preserve"> the frequencies to the 3 synchronization frequencies and the 4 frequencies of the FSK4 modulated signal. In allocating these frequencies we have assumed three things. The first is to give the </w:t>
+      </w:r>
+      <w:r>
+        <w:rPr>
+          <w:sz w:val="24"/>
+          <w:szCs w:val="24"/>
+        </w:rPr>
+        <w:t>SMSF</w:t>
+      </w:r>
+      <w:r>
+        <w:rPr>
+          <w:sz w:val="24"/>
+          <w:szCs w:val="24"/>
+        </w:rPr>
+        <w:t xml:space="preserve"> the strongest side of the bandwidth, which is the beginning of the 18-21.5 range. This is because we believe </w:t>
+      </w:r>
+      <w:r>
+        <w:rPr>
+          <w:sz w:val="24"/>
+          <w:szCs w:val="24"/>
+        </w:rPr>
+        <w:t>detecting the start of a message is the most important</w:t>
+      </w:r>
+      <w:r>
+        <w:rPr>
+          <w:sz w:val="24"/>
+          <w:szCs w:val="24"/>
+        </w:rPr>
+        <w:t xml:space="preserve"> part of the whole detection mechanism</w:t>
+      </w:r>
+      <w:r>
+        <w:rPr>
+          <w:sz w:val="24"/>
+          <w:szCs w:val="24"/>
+        </w:rPr>
+        <w:t>, since missing the start will miss the whole message, where as missing any of the others can be fixed by error correcting</w:t>
+      </w:r>
+      <w:r>
+        <w:rPr>
+          <w:sz w:val="24"/>
+          <w:szCs w:val="24"/>
+        </w:rPr>
+        <w:t xml:space="preserve"> or other low level </w:t>
+      </w:r>
+      <w:r>
+        <w:rPr>
+          <w:sz w:val="24"/>
+          <w:szCs w:val="24"/>
+        </w:rPr>
+        <w:t>trick</w:t>
+      </w:r>
+      <w:r>
+        <w:rPr>
+          <w:sz w:val="24"/>
+          <w:szCs w:val="24"/>
+        </w:rPr>
+        <w:t xml:space="preserve">. </w:t>
+      </w:r>
+      <w:r>
+        <w:rPr>
+          <w:sz w:val="24"/>
+          <w:szCs w:val="24"/>
+        </w:rPr>
+        <w:t>The</w:t>
+      </w:r>
+      <w:r>
+        <w:rPr>
+          <w:sz w:val="24"/>
+          <w:szCs w:val="24"/>
+        </w:rPr>
+        <w:t xml:space="preserve"> second assumption</w:t>
+      </w:r>
+      <w:r>
+        <w:rPr>
+          <w:sz w:val="24"/>
+          <w:szCs w:val="24"/>
+        </w:rPr>
+        <w:t xml:space="preserve"> we made</w:t>
+      </w:r>
+      <w:r>
+        <w:rPr>
+          <w:sz w:val="24"/>
+          <w:szCs w:val="24"/>
+        </w:rPr>
+        <w:t xml:space="preserve"> is to separate the neighboring frequencies, </w:t>
+      </w:r>
+      <w:r>
+        <w:rPr>
+          <w:sz w:val="24"/>
+          <w:szCs w:val="24"/>
+        </w:rPr>
+        <w:t xml:space="preserve">as shown in the depicted frame </w:t>
+      </w:r>
+      <w:r>
+        <w:rPr>
+          <w:sz w:val="24"/>
+          <w:szCs w:val="24"/>
+        </w:rPr>
+        <w:t>design</w:t>
+      </w:r>
+      <w:r>
+        <w:rPr>
+          <w:sz w:val="24"/>
+          <w:szCs w:val="24"/>
+        </w:rPr>
+        <w:t xml:space="preserve"> of the previous section</w:t>
+      </w:r>
+      <w:r>
+        <w:rPr>
+          <w:sz w:val="24"/>
+          <w:szCs w:val="24"/>
+        </w:rPr>
+        <w:t xml:space="preserve">, by a bigger frequency gap. From our packet design, the </w:t>
+      </w:r>
+      <w:r>
+        <w:rPr>
+          <w:sz w:val="24"/>
+          <w:szCs w:val="24"/>
+        </w:rPr>
+        <w:t>SMSF</w:t>
+      </w:r>
+      <w:r>
+        <w:rPr>
+          <w:sz w:val="24"/>
+          <w:szCs w:val="24"/>
+        </w:rPr>
+        <w:t xml:space="preserve"> and the EMSF are always at the opposite end of the packet. And in addition to that the EMSF is also the second important frequency, since it indicates the end of a message. </w:t>
+      </w:r>
+      <w:r>
+        <w:rPr>
+          <w:sz w:val="24"/>
+          <w:szCs w:val="24"/>
+        </w:rPr>
+        <w:t xml:space="preserve">With this in mind, the SMSF and EMSF can be neighbors to each other. </w:t>
+      </w:r>
+      <w:r>
+        <w:rPr>
+          <w:sz w:val="24"/>
+          <w:szCs w:val="24"/>
+        </w:rPr>
+        <w:t xml:space="preserve">Again looking at the packet design, we see that the </w:t>
+      </w:r>
+      <w:r>
+        <w:rPr>
+          <w:sz w:val="24"/>
+          <w:szCs w:val="24"/>
+        </w:rPr>
+        <w:t>ESSF</w:t>
+      </w:r>
+      <w:r>
+        <w:rPr>
+          <w:sz w:val="24"/>
+          <w:szCs w:val="24"/>
+        </w:rPr>
+        <w:t xml:space="preserve"> is always neighboring the symbol frequencies as well as the </w:t>
+      </w:r>
+      <w:r>
+        <w:rPr>
+          <w:sz w:val="24"/>
+          <w:szCs w:val="24"/>
+        </w:rPr>
+        <w:t xml:space="preserve">EMSF and ESSF. For a robust design, the ESSF has to be separated with </w:t>
+      </w:r>
+      <w:r>
+        <w:rPr>
+          <w:sz w:val="24"/>
+          <w:szCs w:val="24"/>
+        </w:rPr>
+        <w:t>a</w:t>
+      </w:r>
+      <w:r>
+        <w:rPr>
+          <w:sz w:val="24"/>
+          <w:szCs w:val="24"/>
+        </w:rPr>
+        <w:t xml:space="preserve"> bigger gap from all of the other frequency groups. Based on this assumption, the following table shows the frequency allocation of the 3.5 KHz bandwidth we have. (</w:t>
+      </w:r>
+      <w:r>
+        <w:rPr>
+          <w:color w:val="FF0000"/>
+          <w:sz w:val="24"/>
+          <w:szCs w:val="24"/>
+        </w:rPr>
+        <w:t xml:space="preserve">TABLE </w:t>
+      </w:r>
+      <w:proofErr w:type="gramStart"/>
+      <w:r>
+        <w:rPr>
+          <w:color w:val="FF0000"/>
+          <w:sz w:val="24"/>
+          <w:szCs w:val="24"/>
+        </w:rPr>
+        <w:t>NEEDED</w:t>
+      </w:r>
+      <w:r>
+        <w:rPr>
+          <w:sz w:val="24"/>
+          <w:szCs w:val="24"/>
+        </w:rPr>
+        <w:t xml:space="preserve"> </w:t>
+      </w:r>
+      <w:r>
+        <w:rPr>
+          <w:sz w:val="24"/>
+          <w:szCs w:val="24"/>
+        </w:rPr>
+        <w:t>)</w:t>
+      </w:r>
+      <w:proofErr w:type="gramEnd"/>
+    </w:p>
+    <w:p>
+      <w:pPr>
+        <w:spacing w:line="480" w:lineRule="auto"/>
+        <w:rPr>
+          <w:sz w:val="24"/>
+          <w:szCs w:val="24"/>
+        </w:rPr>
+      </w:pPr>
+    </w:p>
+    <w:p>
+      <w:pPr>
+        <w:spacing w:line="480" w:lineRule="auto"/>
+        <w:rPr>
+          <w:sz w:val="24"/>
+          <w:szCs w:val="24"/>
+        </w:rPr>
+      </w:pPr>
+    </w:p>
+    <w:p>
+      <w:pPr>
+        <w:spacing w:line="480" w:lineRule="auto"/>
+        <w:rPr>
+          <w:sz w:val="24"/>
+          <w:szCs w:val="24"/>
+        </w:rPr>
+      </w:pPr>
     </w:p>
     <w:p>
       <w:pPr>
@@ -4491,7 +4999,6 @@
           <w:sz w:val="24"/>
           <w:szCs w:val="24"/>
         </w:rPr>
-        <w:lastRenderedPageBreak/>
         <w:t>lbs_lecturenotes_steinigeretal2006.pdf</w:t>
       </w:r>
     </w:p>

</xml_diff>